<commit_message>
Fusion Compiler Collection  - Update 182.x
Removed "call" reserved word. Function calls are only made by calling the function identifier/name. Syntatic-sugar for function returns are still present.
</commit_message>
<xml_diff>
--- a/docs/manual.docx
+++ b/docs/manual.docx
@@ -374,187 +374,323 @@
           <w:szCs w:val="28"/>
           <w:lang w:val="pt-PT"/>
         </w:rPr>
-        <w:t>Compila para código: Java, Swift, Arduino e</w:t>
-      </w:r>
+        <w:t>Compila para código: Java, Swift, Arduino e TypeScript.</w:t>
+      </w:r>
+    </w:p>
+    <w:p>
+      <w:pPr>
+        <w:jc w:val="center"/>
+        <w:rPr>
+          <w:rFonts w:hint="default" w:ascii="Ubuntu" w:hAnsi="Ubuntu" w:cs="Ubuntu"/>
+          <w:b w:val="0"/>
+          <w:bCs w:val="0"/>
+          <w:i w:val="0"/>
+          <w:iCs w:val="0"/>
+          <w:sz w:val="22"/>
+          <w:szCs w:val="28"/>
+          <w:lang w:val="pt-PT"/>
+        </w:rPr>
+      </w:pPr>
+    </w:p>
+    <w:p>
+      <w:pPr>
+        <w:jc w:val="center"/>
+        <w:rPr>
+          <w:rFonts w:hint="default" w:ascii="Ubuntu" w:hAnsi="Ubuntu" w:cs="Ubuntu"/>
+          <w:b w:val="0"/>
+          <w:bCs w:val="0"/>
+          <w:i w:val="0"/>
+          <w:iCs w:val="0"/>
+          <w:sz w:val="22"/>
+          <w:szCs w:val="28"/>
+          <w:lang w:val="pt-PT"/>
+        </w:rPr>
+      </w:pPr>
+    </w:p>
+    <w:p>
+      <w:pPr>
+        <w:jc w:val="center"/>
+        <w:rPr>
+          <w:rFonts w:hint="default" w:ascii="Ubuntu" w:hAnsi="Ubuntu" w:cs="Ubuntu"/>
+          <w:b w:val="0"/>
+          <w:bCs w:val="0"/>
+          <w:i w:val="0"/>
+          <w:iCs w:val="0"/>
+          <w:sz w:val="36"/>
+          <w:szCs w:val="44"/>
+          <w:lang w:val="pt-PT"/>
+        </w:rPr>
+      </w:pPr>
+    </w:p>
+    <w:p>
+      <w:pPr>
+        <w:jc w:val="center"/>
+        <w:rPr>
+          <w:rFonts w:hint="default" w:ascii="Ubuntu" w:hAnsi="Ubuntu" w:cs="Ubuntu"/>
+          <w:b w:val="0"/>
+          <w:bCs w:val="0"/>
+          <w:i w:val="0"/>
+          <w:iCs w:val="0"/>
+          <w:sz w:val="36"/>
+          <w:szCs w:val="44"/>
+          <w:lang w:val="pt-PT"/>
+        </w:rPr>
+      </w:pPr>
+    </w:p>
+    <w:p>
+      <w:pPr>
+        <w:jc w:val="both"/>
+        <w:rPr>
+          <w:rFonts w:hint="default" w:ascii="Ubuntu" w:hAnsi="Ubuntu" w:cs="Ubuntu"/>
+          <w:b w:val="0"/>
+          <w:bCs w:val="0"/>
+          <w:i w:val="0"/>
+          <w:iCs w:val="0"/>
+          <w:sz w:val="36"/>
+          <w:szCs w:val="44"/>
+          <w:lang w:val="pt-PT"/>
+        </w:rPr>
+      </w:pPr>
+    </w:p>
+    <w:p>
+      <w:pPr>
+        <w:jc w:val="center"/>
+        <w:rPr>
+          <w:rFonts w:hint="default" w:ascii="Ubuntu" w:hAnsi="Ubuntu" w:cs="Ubuntu"/>
+          <w:b w:val="0"/>
+          <w:bCs w:val="0"/>
+          <w:i w:val="0"/>
+          <w:iCs w:val="0"/>
+          <w:sz w:val="28"/>
+          <w:szCs w:val="36"/>
+          <w:lang w:val="pt-PT"/>
+        </w:rPr>
+      </w:pPr>
+      <w:r>
+        <w:rPr>
+          <w:rFonts w:hint="default" w:ascii="Ubuntu" w:hAnsi="Ubuntu" w:cs="Ubuntu"/>
+          <w:b w:val="0"/>
+          <w:bCs w:val="0"/>
+          <w:i w:val="0"/>
+          <w:iCs w:val="0"/>
+          <w:sz w:val="28"/>
+          <w:szCs w:val="36"/>
+          <w:lang w:val="pt-PT"/>
+        </w:rPr>
+        <w:t>Desenvolvido e escrito por Gabriel Margarido</w:t>
+      </w:r>
+    </w:p>
+    <w:p>
+      <w:pPr>
+        <w:jc w:val="center"/>
+        <w:rPr>
+          <w:rFonts w:hint="default" w:ascii="Ubuntu" w:hAnsi="Ubuntu" w:cs="Ubuntu"/>
+          <w:b w:val="0"/>
+          <w:bCs w:val="0"/>
+          <w:i w:val="0"/>
+          <w:iCs w:val="0"/>
+          <w:sz w:val="24"/>
+          <w:szCs w:val="32"/>
+          <w:lang w:val="pt-PT"/>
+        </w:rPr>
+      </w:pPr>
+      <w:r>
+        <w:rPr>
+          <w:rFonts w:hint="default" w:ascii="Ubuntu" w:hAnsi="Ubuntu" w:cs="Ubuntu"/>
+          <w:b w:val="0"/>
+          <w:bCs w:val="0"/>
+          <w:i w:val="0"/>
+          <w:iCs w:val="0"/>
+          <w:sz w:val="24"/>
+          <w:szCs w:val="32"/>
+          <w:lang w:val="pt-PT"/>
+        </w:rPr>
+        <w:t>Nightly Builds:  182.1 (JVM)  182.2 (Swift)  e  182.3 (TypeScript)</w:t>
+      </w:r>
+    </w:p>
+    <w:p>
+      <w:pPr>
+        <w:jc w:val="center"/>
+        <w:rPr>
+          <w:rFonts w:hint="default" w:ascii="Ubuntu" w:hAnsi="Ubuntu" w:cs="Ubuntu"/>
+          <w:b w:val="0"/>
+          <w:bCs w:val="0"/>
+          <w:i w:val="0"/>
+          <w:iCs w:val="0"/>
+          <w:sz w:val="24"/>
+          <w:szCs w:val="32"/>
+          <w:lang w:val="pt-PT"/>
+        </w:rPr>
+      </w:pPr>
+      <w:r>
+        <w:rPr>
+          <w:rFonts w:hint="default" w:ascii="Ubuntu" w:hAnsi="Ubuntu" w:cs="Ubuntu"/>
+          <w:b w:val="0"/>
+          <w:bCs w:val="0"/>
+          <w:i w:val="0"/>
+          <w:iCs w:val="0"/>
+          <w:sz w:val="24"/>
+          <w:szCs w:val="32"/>
+          <w:lang w:val="pt-PT"/>
+        </w:rPr>
+        <w:t>182.4 (Arduino)</w:t>
+      </w:r>
+    </w:p>
+    <w:p>
+      <w:pPr>
+        <w:rPr>
+          <w:rFonts w:hint="default" w:ascii="Ubuntu" w:hAnsi="Ubuntu" w:cs="Ubuntu"/>
+          <w:b/>
+          <w:bCs/>
+          <w:i w:val="0"/>
+          <w:iCs w:val="0"/>
+          <w:sz w:val="16"/>
+          <w:szCs w:val="20"/>
+          <w:lang w:val="pt-PT"/>
+        </w:rPr>
+      </w:pPr>
+    </w:p>
+    <w:p>
+      <w:pPr>
+        <w:rPr>
+          <w:rFonts w:hint="default" w:ascii="Ubuntu" w:hAnsi="Ubuntu" w:cs="Ubuntu"/>
+          <w:b/>
+          <w:bCs/>
+          <w:i w:val="0"/>
+          <w:iCs w:val="0"/>
+          <w:sz w:val="16"/>
+          <w:szCs w:val="20"/>
+          <w:lang w:val="pt-PT"/>
+        </w:rPr>
+      </w:pPr>
+    </w:p>
+    <w:p>
+      <w:pPr>
+        <w:rPr>
+          <w:rFonts w:hint="default" w:ascii="Ubuntu" w:hAnsi="Ubuntu" w:cs="Ubuntu"/>
+          <w:b/>
+          <w:bCs/>
+          <w:i w:val="0"/>
+          <w:iCs w:val="0"/>
+          <w:sz w:val="16"/>
+          <w:szCs w:val="20"/>
+          <w:lang w:val="pt-PT"/>
+        </w:rPr>
+      </w:pPr>
+      <w:r>
+        <w:rPr>
+          <w:rFonts w:hint="default" w:ascii="Ubuntu" w:hAnsi="Ubuntu" w:cs="Ubuntu"/>
+          <w:b/>
+          <w:bCs/>
+          <w:i w:val="0"/>
+          <w:iCs w:val="0"/>
+          <w:sz w:val="16"/>
+          <w:szCs w:val="20"/>
+          <w:lang w:val="pt-PT"/>
+        </w:rPr>
+        <w:t>Propósito:</w:t>
+      </w:r>
+    </w:p>
+    <w:p>
+      <w:pPr>
+        <w:rPr>
+          <w:rFonts w:hint="default" w:ascii="Ubuntu" w:hAnsi="Ubuntu" w:cs="Ubuntu"/>
+          <w:b w:val="0"/>
+          <w:bCs w:val="0"/>
+          <w:i w:val="0"/>
+          <w:iCs w:val="0"/>
+          <w:sz w:val="16"/>
+          <w:szCs w:val="20"/>
+          <w:lang w:val="pt-PT"/>
+        </w:rPr>
+      </w:pPr>
+      <w:r>
+        <w:rPr>
+          <w:rFonts w:hint="default" w:ascii="Ubuntu" w:hAnsi="Ubuntu" w:cs="Ubuntu"/>
+          <w:b w:val="0"/>
+          <w:bCs w:val="0"/>
+          <w:i w:val="0"/>
+          <w:iCs w:val="0"/>
+          <w:sz w:val="16"/>
+          <w:szCs w:val="20"/>
+          <w:lang w:val="pt-PT"/>
+        </w:rPr>
+        <w:t>A ideia principal da criação de Fusion é compilar arquivos de código fonte em paradigma procedural/imperativo para código Java Orientado a Objetos e inteligível pela JVM (Java Virtual Machine), código de máquina nativo (Swift 5.7) e TypeScript (Web). Além de simplificar a sintaxe da linguagem, permitindo que qualquer um aprenda Fusion de forma simples, rápida e efetiva.</w:t>
+      </w:r>
+    </w:p>
+    <w:p>
+      <w:pPr>
+        <w:rPr>
+          <w:rFonts w:hint="default" w:ascii="Ubuntu" w:hAnsi="Ubuntu" w:cs="Ubuntu"/>
+          <w:b w:val="0"/>
+          <w:bCs w:val="0"/>
+          <w:i w:val="0"/>
+          <w:iCs w:val="0"/>
+          <w:sz w:val="16"/>
+          <w:szCs w:val="20"/>
+          <w:lang w:val="pt-PT"/>
+        </w:rPr>
+      </w:pPr>
+    </w:p>
+    <w:p>
+      <w:pPr>
+        <w:rPr>
+          <w:rFonts w:hint="default" w:ascii="Ubuntu" w:hAnsi="Ubuntu" w:cs="Ubuntu"/>
+          <w:b w:val="0"/>
+          <w:bCs w:val="0"/>
+          <w:i w:val="0"/>
+          <w:iCs w:val="0"/>
+          <w:sz w:val="16"/>
+          <w:szCs w:val="20"/>
+          <w:lang w:val="pt-PT"/>
+        </w:rPr>
+      </w:pPr>
+      <w:r>
+        <w:rPr>
+          <w:rFonts w:hint="default" w:ascii="Ubuntu" w:hAnsi="Ubuntu" w:cs="Ubuntu"/>
+          <w:b w:val="0"/>
+          <w:bCs w:val="0"/>
+          <w:i w:val="0"/>
+          <w:iCs w:val="0"/>
+          <w:sz w:val="16"/>
+          <w:szCs w:val="20"/>
+          <w:lang w:val="pt-PT"/>
+        </w:rPr>
+        <w:t>Sua sintaxe se assemelha com as linguagens: Swift, Lua, Julia, Ruby, Fortran, Javascript e TypeScript.   Assim facilitando o aprendizado de Fusion para os mais familiarizados com estas linguagens de programação.</w:t>
+      </w:r>
+    </w:p>
+    <w:p>
+      <w:pPr>
+        <w:rPr>
+          <w:rFonts w:hint="default" w:ascii="Ubuntu" w:hAnsi="Ubuntu" w:cs="Ubuntu"/>
+          <w:b w:val="0"/>
+          <w:bCs w:val="0"/>
+          <w:i w:val="0"/>
+          <w:iCs w:val="0"/>
+          <w:sz w:val="16"/>
+          <w:szCs w:val="20"/>
+          <w:lang w:val="pt-PT"/>
+        </w:rPr>
+      </w:pPr>
+    </w:p>
+    <w:p>
+      <w:pPr>
+        <w:rPr>
+          <w:rFonts w:hint="default" w:ascii="Ubuntu" w:hAnsi="Ubuntu" w:cs="Ubuntu"/>
+          <w:b/>
+          <w:bCs/>
+          <w:i w:val="0"/>
+          <w:iCs w:val="0"/>
+          <w:sz w:val="16"/>
+          <w:szCs w:val="20"/>
+          <w:lang w:val="pt-PT"/>
+        </w:rPr>
+      </w:pPr>
       <w:bookmarkStart w:id="0" w:name="_GoBack"/>
       <w:bookmarkEnd w:id="0"/>
       <w:r>
         <w:rPr>
           <w:rFonts w:hint="default" w:ascii="Ubuntu" w:hAnsi="Ubuntu" w:cs="Ubuntu"/>
-          <w:b w:val="0"/>
-          <w:bCs w:val="0"/>
-          <w:i w:val="0"/>
-          <w:iCs w:val="0"/>
-          <w:sz w:val="22"/>
-          <w:szCs w:val="28"/>
-          <w:lang w:val="pt-PT"/>
-        </w:rPr>
-        <w:t xml:space="preserve"> TypeScript.</w:t>
-      </w:r>
-    </w:p>
-    <w:p>
-      <w:pPr>
-        <w:jc w:val="center"/>
-        <w:rPr>
-          <w:rFonts w:hint="default" w:ascii="Ubuntu" w:hAnsi="Ubuntu" w:cs="Ubuntu"/>
-          <w:b w:val="0"/>
-          <w:bCs w:val="0"/>
-          <w:i w:val="0"/>
-          <w:iCs w:val="0"/>
-          <w:sz w:val="22"/>
-          <w:szCs w:val="28"/>
-          <w:lang w:val="pt-PT"/>
-        </w:rPr>
-      </w:pPr>
-    </w:p>
-    <w:p>
-      <w:pPr>
-        <w:jc w:val="center"/>
-        <w:rPr>
-          <w:rFonts w:hint="default" w:ascii="Ubuntu" w:hAnsi="Ubuntu" w:cs="Ubuntu"/>
-          <w:b w:val="0"/>
-          <w:bCs w:val="0"/>
-          <w:i w:val="0"/>
-          <w:iCs w:val="0"/>
-          <w:sz w:val="22"/>
-          <w:szCs w:val="28"/>
-          <w:lang w:val="pt-PT"/>
-        </w:rPr>
-      </w:pPr>
-    </w:p>
-    <w:p>
-      <w:pPr>
-        <w:jc w:val="center"/>
-        <w:rPr>
-          <w:rFonts w:hint="default" w:ascii="Ubuntu" w:hAnsi="Ubuntu" w:cs="Ubuntu"/>
-          <w:b w:val="0"/>
-          <w:bCs w:val="0"/>
-          <w:i w:val="0"/>
-          <w:iCs w:val="0"/>
-          <w:sz w:val="36"/>
-          <w:szCs w:val="44"/>
-          <w:lang w:val="pt-PT"/>
-        </w:rPr>
-      </w:pPr>
-    </w:p>
-    <w:p>
-      <w:pPr>
-        <w:jc w:val="center"/>
-        <w:rPr>
-          <w:rFonts w:hint="default" w:ascii="Ubuntu" w:hAnsi="Ubuntu" w:cs="Ubuntu"/>
-          <w:b w:val="0"/>
-          <w:bCs w:val="0"/>
-          <w:i w:val="0"/>
-          <w:iCs w:val="0"/>
-          <w:sz w:val="36"/>
-          <w:szCs w:val="44"/>
-          <w:lang w:val="pt-PT"/>
-        </w:rPr>
-      </w:pPr>
-    </w:p>
-    <w:p>
-      <w:pPr>
-        <w:jc w:val="both"/>
-        <w:rPr>
-          <w:rFonts w:hint="default" w:ascii="Ubuntu" w:hAnsi="Ubuntu" w:cs="Ubuntu"/>
-          <w:b w:val="0"/>
-          <w:bCs w:val="0"/>
-          <w:i w:val="0"/>
-          <w:iCs w:val="0"/>
-          <w:sz w:val="36"/>
-          <w:szCs w:val="44"/>
-          <w:lang w:val="pt-PT"/>
-        </w:rPr>
-      </w:pPr>
-    </w:p>
-    <w:p>
-      <w:pPr>
-        <w:jc w:val="center"/>
-        <w:rPr>
-          <w:rFonts w:hint="default" w:ascii="Ubuntu" w:hAnsi="Ubuntu" w:cs="Ubuntu"/>
-          <w:b w:val="0"/>
-          <w:bCs w:val="0"/>
-          <w:i w:val="0"/>
-          <w:iCs w:val="0"/>
-          <w:sz w:val="28"/>
-          <w:szCs w:val="36"/>
-          <w:lang w:val="pt-PT"/>
-        </w:rPr>
-      </w:pPr>
-      <w:r>
-        <w:rPr>
-          <w:rFonts w:hint="default" w:ascii="Ubuntu" w:hAnsi="Ubuntu" w:cs="Ubuntu"/>
-          <w:b w:val="0"/>
-          <w:bCs w:val="0"/>
-          <w:i w:val="0"/>
-          <w:iCs w:val="0"/>
-          <w:sz w:val="28"/>
-          <w:szCs w:val="36"/>
-          <w:lang w:val="pt-PT"/>
-        </w:rPr>
-        <w:t>Desenvolvido e escrito por Gabriel Margarido</w:t>
-      </w:r>
-    </w:p>
-    <w:p>
-      <w:pPr>
-        <w:jc w:val="center"/>
-        <w:rPr>
-          <w:rFonts w:hint="default" w:ascii="Ubuntu" w:hAnsi="Ubuntu" w:cs="Ubuntu"/>
-          <w:b w:val="0"/>
-          <w:bCs w:val="0"/>
-          <w:i w:val="0"/>
-          <w:iCs w:val="0"/>
-          <w:sz w:val="24"/>
-          <w:szCs w:val="32"/>
-          <w:lang w:val="pt-PT"/>
-        </w:rPr>
-      </w:pPr>
-      <w:r>
-        <w:rPr>
-          <w:rFonts w:hint="default" w:ascii="Ubuntu" w:hAnsi="Ubuntu" w:cs="Ubuntu"/>
-          <w:b w:val="0"/>
-          <w:bCs w:val="0"/>
-          <w:i w:val="0"/>
-          <w:iCs w:val="0"/>
-          <w:sz w:val="24"/>
-          <w:szCs w:val="32"/>
-          <w:lang w:val="pt-PT"/>
-        </w:rPr>
-        <w:t>Nightly Builds:  181.1 (JVM)  181.2 (Swift)  e  181.3 (TypeScript)</w:t>
-      </w:r>
-    </w:p>
-    <w:p>
-      <w:pPr>
-        <w:jc w:val="center"/>
-        <w:rPr>
-          <w:rFonts w:hint="default" w:ascii="Ubuntu" w:hAnsi="Ubuntu" w:cs="Ubuntu"/>
-          <w:b w:val="0"/>
-          <w:bCs w:val="0"/>
-          <w:i w:val="0"/>
-          <w:iCs w:val="0"/>
-          <w:sz w:val="24"/>
-          <w:szCs w:val="32"/>
-          <w:lang w:val="pt-PT"/>
-        </w:rPr>
-      </w:pPr>
-      <w:r>
-        <w:rPr>
-          <w:rFonts w:hint="default" w:ascii="Ubuntu" w:hAnsi="Ubuntu" w:cs="Ubuntu"/>
-          <w:b w:val="0"/>
-          <w:bCs w:val="0"/>
-          <w:i w:val="0"/>
-          <w:iCs w:val="0"/>
-          <w:sz w:val="24"/>
-          <w:szCs w:val="32"/>
-          <w:lang w:val="pt-PT"/>
-        </w:rPr>
-        <w:t>181.4 (Arduino)</w:t>
-      </w:r>
-    </w:p>
-    <w:p>
-      <w:pPr>
-        <w:rPr>
-          <w:rFonts w:hint="default" w:ascii="Ubuntu" w:hAnsi="Ubuntu" w:cs="Ubuntu"/>
           <w:b/>
           <w:bCs/>
           <w:i w:val="0"/>
@@ -563,14 +699,15 @@
           <w:szCs w:val="20"/>
           <w:lang w:val="pt-PT"/>
         </w:rPr>
-      </w:pPr>
-    </w:p>
-    <w:p>
-      <w:pPr>
-        <w:rPr>
-          <w:rFonts w:hint="default" w:ascii="Ubuntu" w:hAnsi="Ubuntu" w:cs="Ubuntu"/>
-          <w:b/>
-          <w:bCs/>
+        <w:t>Características:</w:t>
+      </w:r>
+    </w:p>
+    <w:p>
+      <w:pPr>
+        <w:rPr>
+          <w:rFonts w:hint="default" w:ascii="Ubuntu" w:hAnsi="Ubuntu" w:cs="Ubuntu"/>
+          <w:b w:val="0"/>
+          <w:bCs w:val="0"/>
           <w:i w:val="0"/>
           <w:iCs w:val="0"/>
           <w:sz w:val="16"/>
@@ -578,27 +715,26 @@
           <w:lang w:val="pt-PT"/>
         </w:rPr>
       </w:pPr>
-    </w:p>
-    <w:p>
-      <w:pPr>
-        <w:rPr>
-          <w:rFonts w:hint="default" w:ascii="Ubuntu" w:hAnsi="Ubuntu" w:cs="Ubuntu"/>
-          <w:b/>
-          <w:bCs/>
+      <w:r>
+        <w:rPr>
+          <w:rFonts w:hint="default" w:ascii="Ubuntu" w:hAnsi="Ubuntu" w:cs="Ubuntu"/>
+          <w:b w:val="0"/>
+          <w:bCs w:val="0"/>
           <w:i w:val="0"/>
           <w:iCs w:val="0"/>
           <w:sz w:val="16"/>
           <w:szCs w:val="20"/>
           <w:lang w:val="pt-PT"/>
         </w:rPr>
-      </w:pPr>
-    </w:p>
-    <w:p>
-      <w:pPr>
-        <w:rPr>
-          <w:rFonts w:hint="default" w:ascii="Ubuntu" w:hAnsi="Ubuntu" w:cs="Ubuntu"/>
-          <w:b/>
-          <w:bCs/>
+        <w:t>- Os blocos de código são delimitados por “do”/”end” ao invés de chaves.</w:t>
+      </w:r>
+    </w:p>
+    <w:p>
+      <w:pPr>
+        <w:rPr>
+          <w:rFonts w:hint="default" w:ascii="Ubuntu" w:hAnsi="Ubuntu" w:cs="Ubuntu"/>
+          <w:b w:val="0"/>
+          <w:bCs w:val="0"/>
           <w:i w:val="0"/>
           <w:iCs w:val="0"/>
           <w:sz w:val="16"/>
@@ -609,15 +745,15 @@
       <w:r>
         <w:rPr>
           <w:rFonts w:hint="default" w:ascii="Ubuntu" w:hAnsi="Ubuntu" w:cs="Ubuntu"/>
-          <w:b/>
-          <w:bCs/>
+          <w:b w:val="0"/>
+          <w:bCs w:val="0"/>
           <w:i w:val="0"/>
           <w:iCs w:val="0"/>
           <w:sz w:val="16"/>
           <w:szCs w:val="20"/>
           <w:lang w:val="pt-PT"/>
         </w:rPr>
-        <w:t>Propósito:</w:t>
+        <w:t>- Compila para bytecode Java.</w:t>
       </w:r>
     </w:p>
     <w:p>
@@ -644,7 +780,7 @@
           <w:szCs w:val="20"/>
           <w:lang w:val="pt-PT"/>
         </w:rPr>
-        <w:t>A ideia principal da criação de Fusion é compilar arquivos de código fonte em paradigma procedural/imperativo para código Java Orientado a Objetos e inteligível pela JVM (Java Virtual Machine), código de máquina nativo (Swift 5.7) e TypeScript (Web). Além de simplificar a sintaxe da linguagem, permitindo que qualquer um aprenda Fusion de forma simples, rápida e efetiva.</w:t>
+        <w:t>- Compila para código nativo Apple Swift.</w:t>
       </w:r>
     </w:p>
     <w:p>
@@ -660,9 +796,7 @@
           <w:lang w:val="pt-PT"/>
         </w:rPr>
       </w:pPr>
-    </w:p>
-    <w:p>
-      <w:pPr>
+      <w:r>
         <w:rPr>
           <w:rFonts w:hint="default" w:ascii="Ubuntu" w:hAnsi="Ubuntu" w:cs="Ubuntu"/>
           <w:b w:val="0"/>
@@ -673,8 +807,11 @@
           <w:szCs w:val="20"/>
           <w:lang w:val="pt-PT"/>
         </w:rPr>
-      </w:pPr>
-      <w:r>
+        <w:t>- Compila para código TypeScript.</w:t>
+      </w:r>
+    </w:p>
+    <w:p>
+      <w:pPr>
         <w:rPr>
           <w:rFonts w:hint="default" w:ascii="Ubuntu" w:hAnsi="Ubuntu" w:cs="Ubuntu"/>
           <w:b w:val="0"/>
@@ -685,11 +822,8 @@
           <w:szCs w:val="20"/>
           <w:lang w:val="pt-PT"/>
         </w:rPr>
-        <w:t>Sua sintaxe se assemelha com as linguagens: Swift, Lua, Julia, Ruby, Fortran, Javascript e TypeScript.   Assim facilitando o aprendizado de Fusion para os mais familiarizados com estas linguagens de programação.</w:t>
-      </w:r>
-    </w:p>
-    <w:p>
-      <w:pPr>
+      </w:pPr>
+      <w:r>
         <w:rPr>
           <w:rFonts w:hint="default" w:ascii="Ubuntu" w:hAnsi="Ubuntu" w:cs="Ubuntu"/>
           <w:b w:val="0"/>
@@ -700,14 +834,15 @@
           <w:szCs w:val="20"/>
           <w:lang w:val="pt-PT"/>
         </w:rPr>
-      </w:pPr>
-    </w:p>
-    <w:p>
-      <w:pPr>
-        <w:rPr>
-          <w:rFonts w:hint="default" w:ascii="Ubuntu" w:hAnsi="Ubuntu" w:cs="Ubuntu"/>
-          <w:b/>
-          <w:bCs/>
+        <w:t>- Permite herança múltipla.</w:t>
+      </w:r>
+    </w:p>
+    <w:p>
+      <w:pPr>
+        <w:rPr>
+          <w:rFonts w:hint="default" w:ascii="Ubuntu" w:hAnsi="Ubuntu" w:cs="Ubuntu"/>
+          <w:b w:val="0"/>
+          <w:bCs w:val="0"/>
           <w:i w:val="0"/>
           <w:iCs w:val="0"/>
           <w:sz w:val="16"/>
@@ -718,15 +853,15 @@
       <w:r>
         <w:rPr>
           <w:rFonts w:hint="default" w:ascii="Ubuntu" w:hAnsi="Ubuntu" w:cs="Ubuntu"/>
-          <w:b/>
-          <w:bCs/>
+          <w:b w:val="0"/>
+          <w:bCs w:val="0"/>
           <w:i w:val="0"/>
           <w:iCs w:val="0"/>
           <w:sz w:val="16"/>
           <w:szCs w:val="20"/>
           <w:lang w:val="pt-PT"/>
         </w:rPr>
-        <w:t>Características:</w:t>
+        <w:t>- Todos os métodos são públicos.</w:t>
       </w:r>
     </w:p>
     <w:p>
@@ -753,7 +888,7 @@
           <w:szCs w:val="20"/>
           <w:lang w:val="pt-PT"/>
         </w:rPr>
-        <w:t>- Os blocos de código são delimitados por “do”/”end” ao invés de chaves.</w:t>
+        <w:t>- Permite a criação de pseudoclasses/namespaces.</w:t>
       </w:r>
     </w:p>
     <w:p>
@@ -780,7 +915,7 @@
           <w:szCs w:val="20"/>
           <w:lang w:val="pt-PT"/>
         </w:rPr>
-        <w:t>- Compila para bytecode Java.</w:t>
+        <w:t>- Compatível com código Java pré-existente.</w:t>
       </w:r>
     </w:p>
     <w:p>
@@ -807,7 +942,7 @@
           <w:szCs w:val="20"/>
           <w:lang w:val="pt-PT"/>
         </w:rPr>
-        <w:t>- Compila para código nativo Apple Swift.</w:t>
+        <w:t>- Compatível com código-objeto (.o) pré-existente (LLVM)</w:t>
       </w:r>
     </w:p>
     <w:p>
@@ -834,7 +969,7 @@
           <w:szCs w:val="20"/>
           <w:lang w:val="pt-PT"/>
         </w:rPr>
-        <w:t>- Compila para código TypeScript.</w:t>
+        <w:t>- Permite a instanciação de objetos Java.</w:t>
       </w:r>
     </w:p>
     <w:p>
@@ -861,7 +996,7 @@
           <w:szCs w:val="20"/>
           <w:lang w:val="pt-PT"/>
         </w:rPr>
-        <w:t>- Permite herança múltipla.</w:t>
+        <w:t>- Formato próprio de pacotes para distribuição Java (Fuse).</w:t>
       </w:r>
     </w:p>
     <w:p>
@@ -877,7 +1012,9 @@
           <w:lang w:val="pt-PT"/>
         </w:rPr>
       </w:pPr>
-      <w:r>
+    </w:p>
+    <w:p>
+      <w:pPr>
         <w:rPr>
           <w:rFonts w:hint="default" w:ascii="Ubuntu" w:hAnsi="Ubuntu" w:cs="Ubuntu"/>
           <w:b w:val="0"/>
@@ -888,23 +1025,23 @@
           <w:szCs w:val="20"/>
           <w:lang w:val="pt-PT"/>
         </w:rPr>
-        <w:t>- Todos os métodos são públicos.</w:t>
-      </w:r>
-    </w:p>
-    <w:p>
-      <w:pPr>
-        <w:rPr>
-          <w:rFonts w:hint="default" w:ascii="Ubuntu" w:hAnsi="Ubuntu" w:cs="Ubuntu"/>
-          <w:b w:val="0"/>
-          <w:bCs w:val="0"/>
+      </w:pPr>
+      <w:r>
+        <w:rPr>
+          <w:rFonts w:hint="default" w:ascii="Ubuntu" w:hAnsi="Ubuntu" w:cs="Ubuntu"/>
+          <w:b/>
+          <w:bCs/>
           <w:i w:val="0"/>
           <w:iCs w:val="0"/>
           <w:sz w:val="16"/>
           <w:szCs w:val="20"/>
           <w:lang w:val="pt-PT"/>
         </w:rPr>
-      </w:pPr>
-      <w:r>
+        <w:t>Fusion Standard Edition - Java:</w:t>
+      </w:r>
+    </w:p>
+    <w:p>
+      <w:pPr>
         <w:rPr>
           <w:rFonts w:hint="default" w:ascii="Ubuntu" w:hAnsi="Ubuntu" w:cs="Ubuntu"/>
           <w:b w:val="0"/>
@@ -915,11 +1052,8 @@
           <w:szCs w:val="20"/>
           <w:lang w:val="pt-PT"/>
         </w:rPr>
-        <w:t>- Permite a criação de pseudoclasses/namespaces.</w:t>
-      </w:r>
-    </w:p>
-    <w:p>
-      <w:pPr>
+      </w:pPr>
+      <w:r>
         <w:rPr>
           <w:rFonts w:hint="default" w:ascii="Ubuntu" w:hAnsi="Ubuntu" w:cs="Ubuntu"/>
           <w:b w:val="0"/>
@@ -930,8 +1064,11 @@
           <w:szCs w:val="20"/>
           <w:lang w:val="pt-PT"/>
         </w:rPr>
-      </w:pPr>
-      <w:r>
+        <w:t>- Alta performance</w:t>
+      </w:r>
+    </w:p>
+    <w:p>
+      <w:pPr>
         <w:rPr>
           <w:rFonts w:hint="default" w:ascii="Ubuntu" w:hAnsi="Ubuntu" w:cs="Ubuntu"/>
           <w:b w:val="0"/>
@@ -942,11 +1079,8 @@
           <w:szCs w:val="20"/>
           <w:lang w:val="pt-PT"/>
         </w:rPr>
-        <w:t>- Compatível com código Java pré-existente.</w:t>
-      </w:r>
-    </w:p>
-    <w:p>
-      <w:pPr>
+      </w:pPr>
+      <w:r>
         <w:rPr>
           <w:rFonts w:hint="default" w:ascii="Ubuntu" w:hAnsi="Ubuntu" w:cs="Ubuntu"/>
           <w:b w:val="0"/>
@@ -957,8 +1091,11 @@
           <w:szCs w:val="20"/>
           <w:lang w:val="pt-PT"/>
         </w:rPr>
-      </w:pPr>
-      <w:r>
+        <w:t>- Multi-thread</w:t>
+      </w:r>
+    </w:p>
+    <w:p>
+      <w:pPr>
         <w:rPr>
           <w:rFonts w:hint="default" w:ascii="Ubuntu" w:hAnsi="Ubuntu" w:cs="Ubuntu"/>
           <w:b w:val="0"/>
@@ -969,11 +1106,8 @@
           <w:szCs w:val="20"/>
           <w:lang w:val="pt-PT"/>
         </w:rPr>
-        <w:t>- Compatível com código-objeto (.o) pré-existente (LLVM)</w:t>
-      </w:r>
-    </w:p>
-    <w:p>
-      <w:pPr>
+      </w:pPr>
+      <w:r>
         <w:rPr>
           <w:rFonts w:hint="default" w:ascii="Ubuntu" w:hAnsi="Ubuntu" w:cs="Ubuntu"/>
           <w:b w:val="0"/>
@@ -984,8 +1118,11 @@
           <w:szCs w:val="20"/>
           <w:lang w:val="pt-PT"/>
         </w:rPr>
-      </w:pPr>
-      <w:r>
+        <w:t>- Possui um compilador JIT dentro da Java Virtual Machine (JVM) acelerando a execução dos bytecodes.</w:t>
+      </w:r>
+    </w:p>
+    <w:p>
+      <w:pPr>
         <w:rPr>
           <w:rFonts w:hint="default" w:ascii="Ubuntu" w:hAnsi="Ubuntu" w:cs="Ubuntu"/>
           <w:b w:val="0"/>
@@ -996,11 +1133,8 @@
           <w:szCs w:val="20"/>
           <w:lang w:val="pt-PT"/>
         </w:rPr>
-        <w:t>- Permite a instanciação de objetos Java.</w:t>
-      </w:r>
-    </w:p>
-    <w:p>
-      <w:pPr>
+      </w:pPr>
+      <w:r>
         <w:rPr>
           <w:rFonts w:hint="default" w:ascii="Ubuntu" w:hAnsi="Ubuntu" w:cs="Ubuntu"/>
           <w:b w:val="0"/>
@@ -1011,8 +1145,11 @@
           <w:szCs w:val="20"/>
           <w:lang w:val="pt-PT"/>
         </w:rPr>
-      </w:pPr>
-      <w:r>
+        <w:t>- Sistema de pacote principal para interação de diferentes arquivos de código-fonte.</w:t>
+      </w:r>
+    </w:p>
+    <w:p>
+      <w:pPr>
         <w:rPr>
           <w:rFonts w:hint="default" w:ascii="Ubuntu" w:hAnsi="Ubuntu" w:cs="Ubuntu"/>
           <w:b w:val="0"/>
@@ -1023,11 +1160,8 @@
           <w:szCs w:val="20"/>
           <w:lang w:val="pt-PT"/>
         </w:rPr>
-        <w:t>- Formato próprio de pacotes para distribuição Java (Fuse).</w:t>
-      </w:r>
-    </w:p>
-    <w:p>
-      <w:pPr>
+      </w:pPr>
+      <w:r>
         <w:rPr>
           <w:rFonts w:hint="default" w:ascii="Ubuntu" w:hAnsi="Ubuntu" w:cs="Ubuntu"/>
           <w:b w:val="0"/>
@@ -1038,48 +1172,47 @@
           <w:szCs w:val="20"/>
           <w:lang w:val="pt-PT"/>
         </w:rPr>
-      </w:pPr>
-    </w:p>
-    <w:p>
-      <w:pPr>
-        <w:rPr>
-          <w:rFonts w:hint="default" w:ascii="Ubuntu" w:hAnsi="Ubuntu" w:cs="Ubuntu"/>
-          <w:b w:val="0"/>
-          <w:bCs w:val="0"/>
+        <w:t xml:space="preserve">- A função principal é a </w:t>
+      </w:r>
+      <w:r>
+        <w:rPr>
+          <w:rFonts w:hint="default" w:ascii="Ubuntu" w:hAnsi="Ubuntu" w:cs="Ubuntu"/>
+          <w:b/>
+          <w:bCs/>
           <w:i w:val="0"/>
           <w:iCs w:val="0"/>
           <w:sz w:val="16"/>
           <w:szCs w:val="20"/>
           <w:lang w:val="pt-PT"/>
         </w:rPr>
-      </w:pPr>
-      <w:r>
-        <w:rPr>
-          <w:rFonts w:hint="default" w:ascii="Ubuntu" w:hAnsi="Ubuntu" w:cs="Ubuntu"/>
-          <w:b/>
-          <w:bCs/>
+        <w:t>main</w:t>
+      </w:r>
+      <w:r>
+        <w:rPr>
+          <w:rFonts w:hint="default" w:ascii="Ubuntu" w:hAnsi="Ubuntu" w:cs="Ubuntu"/>
+          <w:b w:val="0"/>
+          <w:bCs w:val="0"/>
           <w:i w:val="0"/>
           <w:iCs w:val="0"/>
           <w:sz w:val="16"/>
           <w:szCs w:val="20"/>
           <w:lang w:val="pt-PT"/>
         </w:rPr>
-        <w:t>Fusion Standard Edition - Java:</w:t>
-      </w:r>
-    </w:p>
-    <w:p>
-      <w:pPr>
-        <w:rPr>
-          <w:rFonts w:hint="default" w:ascii="Ubuntu" w:hAnsi="Ubuntu" w:cs="Ubuntu"/>
-          <w:b w:val="0"/>
-          <w:bCs w:val="0"/>
+        <w:t xml:space="preserve">, os argumentos da linha de comando são acessados a partir do vetor </w:t>
+      </w:r>
+      <w:r>
+        <w:rPr>
+          <w:rFonts w:hint="default" w:ascii="Ubuntu" w:hAnsi="Ubuntu" w:cs="Ubuntu"/>
+          <w:b/>
+          <w:bCs/>
           <w:i w:val="0"/>
           <w:iCs w:val="0"/>
           <w:sz w:val="16"/>
           <w:szCs w:val="20"/>
           <w:lang w:val="pt-PT"/>
         </w:rPr>
-      </w:pPr>
+        <w:t>args</w:t>
+      </w:r>
       <w:r>
         <w:rPr>
           <w:rFonts w:hint="default" w:ascii="Ubuntu" w:hAnsi="Ubuntu" w:cs="Ubuntu"/>
@@ -1091,7 +1224,7 @@
           <w:szCs w:val="20"/>
           <w:lang w:val="pt-PT"/>
         </w:rPr>
-        <w:t>- Alta performance</w:t>
+        <w:t>.</w:t>
       </w:r>
     </w:p>
     <w:p>
@@ -1118,22 +1251,21 @@
           <w:szCs w:val="20"/>
           <w:lang w:val="pt-PT"/>
         </w:rPr>
-        <w:t>- Multi-thread</w:t>
-      </w:r>
-    </w:p>
-    <w:p>
-      <w:pPr>
-        <w:rPr>
-          <w:rFonts w:hint="default" w:ascii="Ubuntu" w:hAnsi="Ubuntu" w:cs="Ubuntu"/>
-          <w:b w:val="0"/>
-          <w:bCs w:val="0"/>
+        <w:t xml:space="preserve">- O arquivo principal dentro do pacote é o </w:t>
+      </w:r>
+      <w:r>
+        <w:rPr>
+          <w:rFonts w:hint="default" w:ascii="Ubuntu" w:hAnsi="Ubuntu" w:cs="Ubuntu"/>
+          <w:b/>
+          <w:bCs/>
           <w:i w:val="0"/>
           <w:iCs w:val="0"/>
           <w:sz w:val="16"/>
           <w:szCs w:val="20"/>
           <w:lang w:val="pt-PT"/>
         </w:rPr>
-      </w:pPr>
+        <w:t>Main.class</w:t>
+      </w:r>
       <w:r>
         <w:rPr>
           <w:rFonts w:hint="default" w:ascii="Ubuntu" w:hAnsi="Ubuntu" w:cs="Ubuntu"/>
@@ -1145,23 +1277,24 @@
           <w:szCs w:val="20"/>
           <w:lang w:val="pt-PT"/>
         </w:rPr>
-        <w:t>- Possui um compilador JIT dentro da Java Virtual Machine (JVM) acelerando a execução dos bytecodes.</w:t>
-      </w:r>
-    </w:p>
-    <w:p>
-      <w:pPr>
-        <w:rPr>
-          <w:rFonts w:hint="default" w:ascii="Ubuntu" w:hAnsi="Ubuntu" w:cs="Ubuntu"/>
-          <w:b w:val="0"/>
-          <w:bCs w:val="0"/>
+        <w:t xml:space="preserve"> ou </w:t>
+      </w:r>
+      <w:r>
+        <w:rPr>
+          <w:rFonts w:hint="default" w:ascii="Ubuntu" w:hAnsi="Ubuntu" w:cs="Ubuntu"/>
+          <w:b/>
+          <w:bCs/>
           <w:i w:val="0"/>
           <w:iCs w:val="0"/>
           <w:sz w:val="16"/>
           <w:szCs w:val="20"/>
           <w:lang w:val="pt-PT"/>
         </w:rPr>
-      </w:pPr>
-      <w:r>
+        <w:t>Main.fusion</w:t>
+      </w:r>
+    </w:p>
+    <w:p>
+      <w:pPr>
         <w:rPr>
           <w:rFonts w:hint="default" w:ascii="Ubuntu" w:hAnsi="Ubuntu" w:cs="Ubuntu"/>
           <w:b w:val="0"/>
@@ -1172,11 +1305,8 @@
           <w:szCs w:val="20"/>
           <w:lang w:val="pt-PT"/>
         </w:rPr>
-        <w:t>- Sistema de pacote principal para interação de diferentes arquivos de código-fonte.</w:t>
-      </w:r>
-    </w:p>
-    <w:p>
-      <w:pPr>
+      </w:pPr>
+      <w:r>
         <w:rPr>
           <w:rFonts w:hint="default" w:ascii="Ubuntu" w:hAnsi="Ubuntu" w:cs="Ubuntu"/>
           <w:b w:val="0"/>
@@ -1187,8 +1317,11 @@
           <w:szCs w:val="20"/>
           <w:lang w:val="pt-PT"/>
         </w:rPr>
-      </w:pPr>
-      <w:r>
+        <w:t>- Suporte a uma vasta biblioteca de código Java nativo, bastando apenas importar e chamar as funções Java dentro do código Fusion.</w:t>
+      </w:r>
+    </w:p>
+    <w:p>
+      <w:pPr>
         <w:rPr>
           <w:rFonts w:hint="default" w:ascii="Ubuntu" w:hAnsi="Ubuntu" w:cs="Ubuntu"/>
           <w:b w:val="0"/>
@@ -1199,22 +1332,23 @@
           <w:szCs w:val="20"/>
           <w:lang w:val="pt-PT"/>
         </w:rPr>
-        <w:t xml:space="preserve">- A função principal é a </w:t>
-      </w:r>
-      <w:r>
-        <w:rPr>
-          <w:rFonts w:hint="default" w:ascii="Ubuntu" w:hAnsi="Ubuntu" w:cs="Ubuntu"/>
-          <w:b/>
-          <w:bCs/>
+      </w:pPr>
+      <w:r>
+        <w:rPr>
+          <w:rFonts w:hint="default" w:ascii="Ubuntu" w:hAnsi="Ubuntu" w:cs="Ubuntu"/>
+          <w:b w:val="0"/>
+          <w:bCs w:val="0"/>
           <w:i w:val="0"/>
           <w:iCs w:val="0"/>
           <w:sz w:val="16"/>
           <w:szCs w:val="20"/>
           <w:lang w:val="pt-PT"/>
         </w:rPr>
-        <w:t>main</w:t>
-      </w:r>
-      <w:r>
+        <w:t>- Fortemente e estaticamente tipada</w:t>
+      </w:r>
+    </w:p>
+    <w:p>
+      <w:pPr>
         <w:rPr>
           <w:rFonts w:hint="default" w:ascii="Ubuntu" w:hAnsi="Ubuntu" w:cs="Ubuntu"/>
           <w:b w:val="0"/>
@@ -1225,22 +1359,23 @@
           <w:szCs w:val="20"/>
           <w:lang w:val="pt-PT"/>
         </w:rPr>
-        <w:t xml:space="preserve">, os argumentos da linha de comando são acessados a partir do vetor </w:t>
-      </w:r>
-      <w:r>
-        <w:rPr>
-          <w:rFonts w:hint="default" w:ascii="Ubuntu" w:hAnsi="Ubuntu" w:cs="Ubuntu"/>
-          <w:b/>
-          <w:bCs/>
+      </w:pPr>
+      <w:r>
+        <w:rPr>
+          <w:rFonts w:hint="default" w:ascii="Ubuntu" w:hAnsi="Ubuntu" w:cs="Ubuntu"/>
+          <w:b w:val="0"/>
+          <w:bCs w:val="0"/>
           <w:i w:val="0"/>
           <w:iCs w:val="0"/>
           <w:sz w:val="16"/>
           <w:szCs w:val="20"/>
           <w:lang w:val="pt-PT"/>
         </w:rPr>
-        <w:t>args</w:t>
-      </w:r>
-      <w:r>
+        <w:t>- Tudo é um objeto, mesmo não suportando classes e herança.</w:t>
+      </w:r>
+    </w:p>
+    <w:p>
+      <w:pPr>
         <w:rPr>
           <w:rFonts w:hint="default" w:ascii="Ubuntu" w:hAnsi="Ubuntu" w:cs="Ubuntu"/>
           <w:b w:val="0"/>
@@ -1251,11 +1386,8 @@
           <w:szCs w:val="20"/>
           <w:lang w:val="pt-PT"/>
         </w:rPr>
-        <w:t>.</w:t>
-      </w:r>
-    </w:p>
-    <w:p>
-      <w:pPr>
+      </w:pPr>
+      <w:r>
         <w:rPr>
           <w:rFonts w:hint="default" w:ascii="Ubuntu" w:hAnsi="Ubuntu" w:cs="Ubuntu"/>
           <w:b w:val="0"/>
@@ -1266,8 +1398,11 @@
           <w:szCs w:val="20"/>
           <w:lang w:val="pt-PT"/>
         </w:rPr>
-      </w:pPr>
-      <w:r>
+        <w:t>- Gerencia memória automaticamente - Coletor de lixo.</w:t>
+      </w:r>
+    </w:p>
+    <w:p>
+      <w:pPr>
         <w:rPr>
           <w:rFonts w:hint="default" w:ascii="Ubuntu" w:hAnsi="Ubuntu" w:cs="Ubuntu"/>
           <w:b w:val="0"/>
@@ -1278,22 +1413,23 @@
           <w:szCs w:val="20"/>
           <w:lang w:val="pt-PT"/>
         </w:rPr>
-        <w:t xml:space="preserve">- O arquivo principal dentro do pacote é o </w:t>
-      </w:r>
-      <w:r>
-        <w:rPr>
-          <w:rFonts w:hint="default" w:ascii="Ubuntu" w:hAnsi="Ubuntu" w:cs="Ubuntu"/>
-          <w:b/>
-          <w:bCs/>
+      </w:pPr>
+      <w:r>
+        <w:rPr>
+          <w:rFonts w:hint="default" w:ascii="Ubuntu" w:hAnsi="Ubuntu" w:cs="Ubuntu"/>
+          <w:b w:val="0"/>
+          <w:bCs w:val="0"/>
           <w:i w:val="0"/>
           <w:iCs w:val="0"/>
           <w:sz w:val="16"/>
           <w:szCs w:val="20"/>
           <w:lang w:val="pt-PT"/>
         </w:rPr>
-        <w:t>Main.class</w:t>
-      </w:r>
-      <w:r>
+        <w:t>- Compilada para código Java, e após isso, para bytecode JVM.</w:t>
+      </w:r>
+    </w:p>
+    <w:p>
+      <w:pPr>
         <w:rPr>
           <w:rFonts w:hint="default" w:ascii="Ubuntu" w:hAnsi="Ubuntu" w:cs="Ubuntu"/>
           <w:b w:val="0"/>
@@ -1304,20 +1440,19 @@
           <w:szCs w:val="20"/>
           <w:lang w:val="pt-PT"/>
         </w:rPr>
-        <w:t xml:space="preserve"> ou </w:t>
-      </w:r>
-      <w:r>
-        <w:rPr>
-          <w:rFonts w:hint="default" w:ascii="Ubuntu" w:hAnsi="Ubuntu" w:cs="Ubuntu"/>
-          <w:b/>
-          <w:bCs/>
+      </w:pPr>
+      <w:r>
+        <w:rPr>
+          <w:rFonts w:hint="default" w:ascii="Ubuntu" w:hAnsi="Ubuntu" w:cs="Ubuntu"/>
+          <w:b w:val="0"/>
+          <w:bCs w:val="0"/>
           <w:i w:val="0"/>
           <w:iCs w:val="0"/>
           <w:sz w:val="16"/>
           <w:szCs w:val="20"/>
           <w:lang w:val="pt-PT"/>
         </w:rPr>
-        <w:t>Main.fusion</w:t>
+        <w:t>- Distribuído e OpenSource/Software Livre sob licença BSD de 2 cláusulas.</w:t>
       </w:r>
     </w:p>
     <w:p>
@@ -1344,7 +1479,7 @@
           <w:szCs w:val="20"/>
           <w:lang w:val="pt-PT"/>
         </w:rPr>
-        <w:t>- Suporte a uma vasta biblioteca de código Java nativo, bastando apenas importar e chamar as funções Java dentro do código Fusion.</w:t>
+        <w:t>- Executa independentemente do Sistema Operacional sem alterações no código-fonte</w:t>
       </w:r>
     </w:p>
     <w:p>
@@ -1371,7 +1506,7 @@
           <w:szCs w:val="20"/>
           <w:lang w:val="pt-PT"/>
         </w:rPr>
-        <w:t>- Fortemente e estaticamente tipada</w:t>
+        <w:t>- Permite distribuição de código em formato fechado (Fuse) ou (class).</w:t>
       </w:r>
     </w:p>
     <w:p>
@@ -1398,11 +1533,12 @@
           <w:szCs w:val="20"/>
           <w:lang w:val="pt-PT"/>
         </w:rPr>
-        <w:t>- Tudo é um objeto, mesmo não suportando classes e herança.</w:t>
-      </w:r>
-    </w:p>
-    <w:p>
-      <w:pPr>
+        <w:t>- Executa programas (bytecode JVM) com o mesmo resultado independente da plataforma (multiplataforma).</w:t>
+      </w:r>
+    </w:p>
+    <w:p>
+      <w:pPr>
+        <w:ind w:left="160" w:hanging="160" w:hangingChars="100"/>
         <w:rPr>
           <w:rFonts w:hint="default" w:ascii="Ubuntu" w:hAnsi="Ubuntu" w:cs="Ubuntu"/>
           <w:b w:val="0"/>
@@ -1425,7 +1561,7 @@
           <w:szCs w:val="20"/>
           <w:lang w:val="pt-PT"/>
         </w:rPr>
-        <w:t>- Gerencia memória automaticamente - Coletor de lixo.</w:t>
+        <w:t>- Não gera código executável para o Sistema Operacional, ao invés disso se utiliza de bytecodes (um formato</w:t>
       </w:r>
     </w:p>
     <w:p>
@@ -1452,15 +1588,15 @@
           <w:szCs w:val="20"/>
           <w:lang w:val="pt-PT"/>
         </w:rPr>
-        <w:t>- Compilada para código Java, e após isso, para bytecode JVM.</w:t>
-      </w:r>
-    </w:p>
-    <w:p>
-      <w:pPr>
-        <w:rPr>
-          <w:rFonts w:hint="default" w:ascii="Ubuntu" w:hAnsi="Ubuntu" w:cs="Ubuntu"/>
-          <w:b w:val="0"/>
-          <w:bCs w:val="0"/>
+        <w:t>intermediário de código para execução na Máquina Virtual Java - JVM).</w:t>
+      </w:r>
+    </w:p>
+    <w:p>
+      <w:pPr>
+        <w:rPr>
+          <w:rFonts w:hint="default" w:ascii="Ubuntu" w:hAnsi="Ubuntu" w:cs="Ubuntu"/>
+          <w:b/>
+          <w:bCs/>
           <w:i w:val="0"/>
           <w:iCs w:val="0"/>
           <w:sz w:val="16"/>
@@ -1471,15 +1607,15 @@
       <w:r>
         <w:rPr>
           <w:rFonts w:hint="default" w:ascii="Ubuntu" w:hAnsi="Ubuntu" w:cs="Ubuntu"/>
-          <w:b w:val="0"/>
-          <w:bCs w:val="0"/>
+          <w:b/>
+          <w:bCs/>
           <w:i w:val="0"/>
           <w:iCs w:val="0"/>
           <w:sz w:val="16"/>
           <w:szCs w:val="20"/>
           <w:lang w:val="pt-PT"/>
         </w:rPr>
-        <w:t>- Distribuído e OpenSource/Software Livre sob licença BSD de 2 cláusulas.</w:t>
+        <w:t>Fusion Web Edition - TypeScript:</w:t>
       </w:r>
     </w:p>
     <w:p>
@@ -1506,7 +1642,7 @@
           <w:szCs w:val="20"/>
           <w:lang w:val="pt-PT"/>
         </w:rPr>
-        <w:t>- Executa independentemente do Sistema Operacional sem alterações no código-fonte</w:t>
+        <w:t>- Tipagem estática e forte.</w:t>
       </w:r>
     </w:p>
     <w:p>
@@ -1533,7 +1669,7 @@
           <w:szCs w:val="20"/>
           <w:lang w:val="pt-PT"/>
         </w:rPr>
-        <w:t>- Permite distribuição de código em formato fechado (Fuse) ou (class).</w:t>
+        <w:t>- Suporte ao ESModules</w:t>
       </w:r>
     </w:p>
     <w:p>
@@ -1560,12 +1696,11 @@
           <w:szCs w:val="20"/>
           <w:lang w:val="pt-PT"/>
         </w:rPr>
-        <w:t>- Executa programas (bytecode JVM) com o mesmo resultado independente da plataforma (multiplataforma).</w:t>
-      </w:r>
-    </w:p>
-    <w:p>
-      <w:pPr>
-        <w:ind w:left="160" w:hanging="160" w:hangingChars="100"/>
+        <w:t>- Não suporta CommonJS</w:t>
+      </w:r>
+    </w:p>
+    <w:p>
+      <w:pPr>
         <w:rPr>
           <w:rFonts w:hint="default" w:ascii="Ubuntu" w:hAnsi="Ubuntu" w:cs="Ubuntu"/>
           <w:b w:val="0"/>
@@ -1588,7 +1723,7 @@
           <w:szCs w:val="20"/>
           <w:lang w:val="pt-PT"/>
         </w:rPr>
-        <w:t>- Não gera código executável para o Sistema Operacional, ao invés disso se utiliza de bytecodes (um formato</w:t>
+        <w:t>- Exportar funções e variáveis para serem utilizados posteriormente.</w:t>
       </w:r>
     </w:p>
     <w:p>
@@ -1615,15 +1750,15 @@
           <w:szCs w:val="20"/>
           <w:lang w:val="pt-PT"/>
         </w:rPr>
-        <w:t>intermediário de código para execução na Máquina Virtual Java - JVM).</w:t>
-      </w:r>
-    </w:p>
-    <w:p>
-      <w:pPr>
-        <w:rPr>
-          <w:rFonts w:hint="default" w:ascii="Ubuntu" w:hAnsi="Ubuntu" w:cs="Ubuntu"/>
-          <w:b/>
-          <w:bCs/>
+        <w:t>- Suporte a execução em Node.js (V8 engine - JIT) e na Web.</w:t>
+      </w:r>
+    </w:p>
+    <w:p>
+      <w:pPr>
+        <w:rPr>
+          <w:rFonts w:hint="default" w:ascii="Ubuntu" w:hAnsi="Ubuntu" w:cs="Ubuntu"/>
+          <w:b w:val="0"/>
+          <w:bCs w:val="0"/>
           <w:i w:val="0"/>
           <w:iCs w:val="0"/>
           <w:sz w:val="16"/>
@@ -1634,15 +1769,15 @@
       <w:r>
         <w:rPr>
           <w:rFonts w:hint="default" w:ascii="Ubuntu" w:hAnsi="Ubuntu" w:cs="Ubuntu"/>
-          <w:b/>
-          <w:bCs/>
+          <w:b w:val="0"/>
+          <w:bCs w:val="0"/>
           <w:i w:val="0"/>
           <w:iCs w:val="0"/>
           <w:sz w:val="16"/>
           <w:szCs w:val="20"/>
           <w:lang w:val="pt-PT"/>
         </w:rPr>
-        <w:t>Fusion Web Edition - TypeScript:</w:t>
+        <w:t>- Linguagem interpretada com compilador JIT.</w:t>
       </w:r>
     </w:p>
     <w:p>
@@ -1658,34 +1793,36 @@
           <w:lang w:val="pt-PT"/>
         </w:rPr>
       </w:pPr>
-      <w:r>
-        <w:rPr>
-          <w:rFonts w:hint="default" w:ascii="Ubuntu" w:hAnsi="Ubuntu" w:cs="Ubuntu"/>
-          <w:b w:val="0"/>
-          <w:bCs w:val="0"/>
+    </w:p>
+    <w:p>
+      <w:pPr>
+        <w:rPr>
+          <w:rFonts w:hint="default" w:ascii="Ubuntu" w:hAnsi="Ubuntu" w:cs="Ubuntu"/>
+          <w:b/>
+          <w:bCs/>
           <w:i w:val="0"/>
           <w:iCs w:val="0"/>
           <w:sz w:val="16"/>
           <w:szCs w:val="20"/>
           <w:lang w:val="pt-PT"/>
         </w:rPr>
-        <w:t>- Tipagem estática e forte.</w:t>
-      </w:r>
-    </w:p>
-    <w:p>
-      <w:pPr>
-        <w:rPr>
-          <w:rFonts w:hint="default" w:ascii="Ubuntu" w:hAnsi="Ubuntu" w:cs="Ubuntu"/>
-          <w:b w:val="0"/>
-          <w:bCs w:val="0"/>
+      </w:pPr>
+      <w:r>
+        <w:rPr>
+          <w:rFonts w:hint="default" w:ascii="Ubuntu" w:hAnsi="Ubuntu" w:cs="Ubuntu"/>
+          <w:b/>
+          <w:bCs/>
           <w:i w:val="0"/>
           <w:iCs w:val="0"/>
           <w:sz w:val="16"/>
           <w:szCs w:val="20"/>
           <w:lang w:val="pt-PT"/>
         </w:rPr>
-      </w:pPr>
-      <w:r>
+        <w:t>Fusion Native Edition - Swift:</w:t>
+      </w:r>
+    </w:p>
+    <w:p>
+      <w:pPr>
         <w:rPr>
           <w:rFonts w:hint="default" w:ascii="Ubuntu" w:hAnsi="Ubuntu" w:cs="Ubuntu"/>
           <w:b w:val="0"/>
@@ -1696,11 +1833,8 @@
           <w:szCs w:val="20"/>
           <w:lang w:val="pt-PT"/>
         </w:rPr>
-        <w:t>- Suporte ao ESModules</w:t>
-      </w:r>
-    </w:p>
-    <w:p>
-      <w:pPr>
+      </w:pPr>
+      <w:r>
         <w:rPr>
           <w:rFonts w:hint="default" w:ascii="Ubuntu" w:hAnsi="Ubuntu" w:cs="Ubuntu"/>
           <w:b w:val="0"/>
@@ -1711,8 +1845,11 @@
           <w:szCs w:val="20"/>
           <w:lang w:val="pt-PT"/>
         </w:rPr>
-      </w:pPr>
-      <w:r>
+        <w:t>- Linguagem rápida e eficiente</w:t>
+      </w:r>
+    </w:p>
+    <w:p>
+      <w:pPr>
         <w:rPr>
           <w:rFonts w:hint="default" w:ascii="Ubuntu" w:hAnsi="Ubuntu" w:cs="Ubuntu"/>
           <w:b w:val="0"/>
@@ -1723,11 +1860,8 @@
           <w:szCs w:val="20"/>
           <w:lang w:val="pt-PT"/>
         </w:rPr>
-        <w:t>- Não suporta CommonJS</w:t>
-      </w:r>
-    </w:p>
-    <w:p>
-      <w:pPr>
+      </w:pPr>
+      <w:r>
         <w:rPr>
           <w:rFonts w:hint="default" w:ascii="Ubuntu" w:hAnsi="Ubuntu" w:cs="Ubuntu"/>
           <w:b w:val="0"/>
@@ -1738,8 +1872,11 @@
           <w:szCs w:val="20"/>
           <w:lang w:val="pt-PT"/>
         </w:rPr>
-      </w:pPr>
-      <w:r>
+        <w:t>- Compatível com código Objective-C existente.</w:t>
+      </w:r>
+    </w:p>
+    <w:p>
+      <w:pPr>
         <w:rPr>
           <w:rFonts w:hint="default" w:ascii="Ubuntu" w:hAnsi="Ubuntu" w:cs="Ubuntu"/>
           <w:b w:val="0"/>
@@ -1750,11 +1887,8 @@
           <w:szCs w:val="20"/>
           <w:lang w:val="pt-PT"/>
         </w:rPr>
-        <w:t>- Exportar funções e variáveis para serem utilizados posteriormente.</w:t>
-      </w:r>
-    </w:p>
-    <w:p>
-      <w:pPr>
+      </w:pPr>
+      <w:r>
         <w:rPr>
           <w:rFonts w:hint="default" w:ascii="Ubuntu" w:hAnsi="Ubuntu" w:cs="Ubuntu"/>
           <w:b w:val="0"/>
@@ -1765,8 +1899,11 @@
           <w:szCs w:val="20"/>
           <w:lang w:val="pt-PT"/>
         </w:rPr>
-      </w:pPr>
-      <w:r>
+        <w:t>- Permite desenvolvimento para sistemas padrão UNIX: macOS, iPadOS, iOS e GNU/Linux (SwiftOnLinux).</w:t>
+      </w:r>
+    </w:p>
+    <w:p>
+      <w:pPr>
         <w:rPr>
           <w:rFonts w:hint="default" w:ascii="Ubuntu" w:hAnsi="Ubuntu" w:cs="Ubuntu"/>
           <w:b w:val="0"/>
@@ -1777,11 +1914,8 @@
           <w:szCs w:val="20"/>
           <w:lang w:val="pt-PT"/>
         </w:rPr>
-        <w:t>- Suporte a execução em Node.js (V8 engine - JIT) e na Web.</w:t>
-      </w:r>
-    </w:p>
-    <w:p>
-      <w:pPr>
+      </w:pPr>
+      <w:r>
         <w:rPr>
           <w:rFonts w:hint="default" w:ascii="Ubuntu" w:hAnsi="Ubuntu" w:cs="Ubuntu"/>
           <w:b w:val="0"/>
@@ -1792,8 +1926,11 @@
           <w:szCs w:val="20"/>
           <w:lang w:val="pt-PT"/>
         </w:rPr>
-      </w:pPr>
-      <w:r>
+        <w:t>- Seguro e confiável</w:t>
+      </w:r>
+    </w:p>
+    <w:p>
+      <w:pPr>
         <w:rPr>
           <w:rFonts w:hint="default" w:ascii="Ubuntu" w:hAnsi="Ubuntu" w:cs="Ubuntu"/>
           <w:b w:val="0"/>
@@ -1804,11 +1941,8 @@
           <w:szCs w:val="20"/>
           <w:lang w:val="pt-PT"/>
         </w:rPr>
-        <w:t>- Linguagem interpretada com compilador JIT.</w:t>
-      </w:r>
-    </w:p>
-    <w:p>
-      <w:pPr>
+      </w:pPr>
+      <w:r>
         <w:rPr>
           <w:rFonts w:hint="default" w:ascii="Ubuntu" w:hAnsi="Ubuntu" w:cs="Ubuntu"/>
           <w:b w:val="0"/>
@@ -1819,14 +1953,15 @@
           <w:szCs w:val="20"/>
           <w:lang w:val="pt-PT"/>
         </w:rPr>
-      </w:pPr>
-    </w:p>
-    <w:p>
-      <w:pPr>
-        <w:rPr>
-          <w:rFonts w:hint="default" w:ascii="Ubuntu" w:hAnsi="Ubuntu" w:cs="Ubuntu"/>
-          <w:b/>
-          <w:bCs/>
+        <w:t>- 2.6 vezes mais rápido que Objective-C.</w:t>
+      </w:r>
+    </w:p>
+    <w:p>
+      <w:pPr>
+        <w:rPr>
+          <w:rFonts w:hint="default" w:ascii="Ubuntu" w:hAnsi="Ubuntu" w:cs="Ubuntu"/>
+          <w:b w:val="0"/>
+          <w:bCs w:val="0"/>
           <w:i w:val="0"/>
           <w:iCs w:val="0"/>
           <w:sz w:val="16"/>
@@ -1837,15 +1972,15 @@
       <w:r>
         <w:rPr>
           <w:rFonts w:hint="default" w:ascii="Ubuntu" w:hAnsi="Ubuntu" w:cs="Ubuntu"/>
-          <w:b/>
-          <w:bCs/>
+          <w:b w:val="0"/>
+          <w:bCs w:val="0"/>
           <w:i w:val="0"/>
           <w:iCs w:val="0"/>
           <w:sz w:val="16"/>
           <w:szCs w:val="20"/>
           <w:lang w:val="pt-PT"/>
         </w:rPr>
-        <w:t>Fusion Native Edition - Swift:</w:t>
+        <w:t>- 8.4 vezes mais rápido que Python 2.7</w:t>
       </w:r>
     </w:p>
     <w:p>
@@ -1872,15 +2007,43 @@
           <w:szCs w:val="20"/>
           <w:lang w:val="pt-PT"/>
         </w:rPr>
-        <w:t>- Linguagem rápida e eficiente</w:t>
-      </w:r>
-    </w:p>
-    <w:p>
-      <w:pPr>
-        <w:rPr>
-          <w:rFonts w:hint="default" w:ascii="Ubuntu" w:hAnsi="Ubuntu" w:cs="Ubuntu"/>
-          <w:b w:val="0"/>
-          <w:bCs w:val="0"/>
+        <w:t>- Compilado para código nativo de máquina com LLVM.</w:t>
+      </w:r>
+    </w:p>
+    <w:p>
+      <w:pPr>
+        <w:rPr>
+          <w:rFonts w:hint="default" w:ascii="Ubuntu" w:hAnsi="Ubuntu" w:cs="Ubuntu"/>
+          <w:b w:val="0"/>
+          <w:bCs w:val="0"/>
+          <w:i w:val="0"/>
+          <w:iCs w:val="0"/>
+          <w:sz w:val="24"/>
+          <w:szCs w:val="32"/>
+          <w:lang w:val="pt-PT"/>
+        </w:rPr>
+      </w:pPr>
+    </w:p>
+    <w:p>
+      <w:pPr>
+        <w:rPr>
+          <w:rFonts w:hint="default" w:ascii="Ubuntu" w:hAnsi="Ubuntu" w:cs="Ubuntu"/>
+          <w:b w:val="0"/>
+          <w:bCs w:val="0"/>
+          <w:i w:val="0"/>
+          <w:iCs w:val="0"/>
+          <w:sz w:val="24"/>
+          <w:szCs w:val="32"/>
+          <w:lang w:val="pt-PT"/>
+        </w:rPr>
+      </w:pPr>
+    </w:p>
+    <w:p>
+      <w:pPr>
+        <w:rPr>
+          <w:rFonts w:hint="default" w:ascii="Ubuntu" w:hAnsi="Ubuntu" w:cs="Ubuntu"/>
+          <w:b/>
+          <w:bCs/>
           <w:i w:val="0"/>
           <w:iCs w:val="0"/>
           <w:sz w:val="16"/>
@@ -1891,15 +2054,15 @@
       <w:r>
         <w:rPr>
           <w:rFonts w:hint="default" w:ascii="Ubuntu" w:hAnsi="Ubuntu" w:cs="Ubuntu"/>
-          <w:b w:val="0"/>
-          <w:bCs w:val="0"/>
+          <w:b/>
+          <w:bCs/>
           <w:i w:val="0"/>
           <w:iCs w:val="0"/>
           <w:sz w:val="16"/>
           <w:szCs w:val="20"/>
           <w:lang w:val="pt-PT"/>
         </w:rPr>
-        <w:t>- Compatível com código Objective-C existente.</w:t>
+        <w:t>Fusion Micro Edition - Arduino:</w:t>
       </w:r>
     </w:p>
     <w:p>
@@ -1926,7 +2089,7 @@
           <w:szCs w:val="20"/>
           <w:lang w:val="pt-PT"/>
         </w:rPr>
-        <w:t>- Permite desenvolvimento para sistemas padrão UNIX: macOS, iPadOS, iOS e GNU/Linux (SwiftOnLinux).</w:t>
+        <w:t>- Linguagem rápida e eficiente</w:t>
       </w:r>
     </w:p>
     <w:p>
@@ -1953,7 +2116,7 @@
           <w:szCs w:val="20"/>
           <w:lang w:val="pt-PT"/>
         </w:rPr>
-        <w:t>- Seguro e confiável</w:t>
+        <w:t>- Compatível com código Arduino-C++ existente.</w:t>
       </w:r>
     </w:p>
     <w:p>
@@ -1980,7 +2143,7 @@
           <w:szCs w:val="20"/>
           <w:lang w:val="pt-PT"/>
         </w:rPr>
-        <w:t>- 2.6 vezes mais rápido que Objective-C.</w:t>
+        <w:t>- Permite desenvolvimento para sistemas embarcados:</w:t>
       </w:r>
     </w:p>
     <w:p>
@@ -2007,7 +2170,7 @@
           <w:szCs w:val="20"/>
           <w:lang w:val="pt-PT"/>
         </w:rPr>
-        <w:t>- 8.4 vezes mais rápido que Python 2.7</w:t>
+        <w:t>Arduino Uno, Arduino Mega, Arduino Nano, Arduino Micro, etc...</w:t>
       </w:r>
     </w:p>
     <w:p>
@@ -2023,7 +2186,9 @@
           <w:lang w:val="pt-PT"/>
         </w:rPr>
       </w:pPr>
-      <w:r>
+    </w:p>
+    <w:p>
+      <w:pPr>
         <w:rPr>
           <w:rFonts w:hint="default" w:ascii="Ubuntu" w:hAnsi="Ubuntu" w:cs="Ubuntu"/>
           <w:b w:val="0"/>
@@ -2034,66 +2199,35 @@
           <w:szCs w:val="20"/>
           <w:lang w:val="pt-PT"/>
         </w:rPr>
-        <w:t>- Compilado para código nativo de máquina com LLVM.</w:t>
-      </w:r>
-    </w:p>
-    <w:p>
-      <w:pPr>
-        <w:rPr>
-          <w:rFonts w:hint="default" w:ascii="Ubuntu" w:hAnsi="Ubuntu" w:cs="Ubuntu"/>
-          <w:b w:val="0"/>
-          <w:bCs w:val="0"/>
-          <w:i w:val="0"/>
-          <w:iCs w:val="0"/>
-          <w:sz w:val="24"/>
-          <w:szCs w:val="32"/>
-          <w:lang w:val="pt-PT"/>
-        </w:rPr>
-      </w:pPr>
-    </w:p>
-    <w:p>
-      <w:pPr>
-        <w:rPr>
-          <w:rFonts w:hint="default" w:ascii="Ubuntu" w:hAnsi="Ubuntu" w:cs="Ubuntu"/>
-          <w:b w:val="0"/>
-          <w:bCs w:val="0"/>
-          <w:i w:val="0"/>
-          <w:iCs w:val="0"/>
-          <w:sz w:val="24"/>
-          <w:szCs w:val="32"/>
-          <w:lang w:val="pt-PT"/>
-        </w:rPr>
-      </w:pPr>
-    </w:p>
-    <w:p>
-      <w:pPr>
-        <w:rPr>
-          <w:rFonts w:hint="default" w:ascii="Ubuntu" w:hAnsi="Ubuntu" w:cs="Ubuntu"/>
-          <w:b/>
-          <w:bCs/>
+      </w:pPr>
+      <w:r>
+        <w:rPr>
+          <w:rFonts w:hint="default" w:ascii="Ubuntu" w:hAnsi="Ubuntu" w:cs="Ubuntu"/>
+          <w:b w:val="0"/>
+          <w:bCs w:val="0"/>
           <w:i w:val="0"/>
           <w:iCs w:val="0"/>
           <w:sz w:val="16"/>
           <w:szCs w:val="20"/>
           <w:lang w:val="pt-PT"/>
         </w:rPr>
-      </w:pPr>
-      <w:r>
-        <w:rPr>
-          <w:rFonts w:hint="default" w:ascii="Ubuntu" w:hAnsi="Ubuntu" w:cs="Ubuntu"/>
-          <w:b/>
-          <w:bCs/>
+        <w:t>- Seguro e confiável</w:t>
+      </w:r>
+    </w:p>
+    <w:p>
+      <w:pPr>
+        <w:rPr>
+          <w:rFonts w:hint="default" w:ascii="Ubuntu" w:hAnsi="Ubuntu" w:cs="Ubuntu"/>
+          <w:b w:val="0"/>
+          <w:bCs w:val="0"/>
           <w:i w:val="0"/>
           <w:iCs w:val="0"/>
           <w:sz w:val="16"/>
           <w:szCs w:val="20"/>
           <w:lang w:val="pt-PT"/>
         </w:rPr>
-        <w:t>Fusion Midro Edition - Arduino:</w:t>
-      </w:r>
-    </w:p>
-    <w:p>
-      <w:pPr>
+      </w:pPr>
+      <w:r>
         <w:rPr>
           <w:rFonts w:hint="default" w:ascii="Ubuntu" w:hAnsi="Ubuntu" w:cs="Ubuntu"/>
           <w:b w:val="0"/>
@@ -2104,35 +2238,66 @@
           <w:szCs w:val="20"/>
           <w:lang w:val="pt-PT"/>
         </w:rPr>
-      </w:pPr>
-      <w:r>
-        <w:rPr>
-          <w:rFonts w:hint="default" w:ascii="Ubuntu" w:hAnsi="Ubuntu" w:cs="Ubuntu"/>
-          <w:b w:val="0"/>
-          <w:bCs w:val="0"/>
+        <w:t>- Compilado para código Arduino-C++.</w:t>
+      </w:r>
+    </w:p>
+    <w:p>
+      <w:pPr>
+        <w:rPr>
+          <w:rFonts w:hint="default" w:ascii="Ubuntu" w:hAnsi="Ubuntu" w:cs="Ubuntu"/>
+          <w:b w:val="0"/>
+          <w:bCs w:val="0"/>
+          <w:i w:val="0"/>
+          <w:iCs w:val="0"/>
+          <w:sz w:val="24"/>
+          <w:szCs w:val="32"/>
+          <w:lang w:val="pt-PT"/>
+        </w:rPr>
+      </w:pPr>
+    </w:p>
+    <w:p>
+      <w:pPr>
+        <w:rPr>
+          <w:rFonts w:hint="default" w:ascii="Ubuntu" w:hAnsi="Ubuntu" w:cs="Ubuntu"/>
+          <w:b w:val="0"/>
+          <w:bCs w:val="0"/>
+          <w:i w:val="0"/>
+          <w:iCs w:val="0"/>
+          <w:sz w:val="24"/>
+          <w:szCs w:val="32"/>
+          <w:lang w:val="pt-PT"/>
+        </w:rPr>
+      </w:pPr>
+    </w:p>
+    <w:p>
+      <w:pPr>
+        <w:rPr>
+          <w:rFonts w:hint="default" w:ascii="Ubuntu" w:hAnsi="Ubuntu" w:cs="Ubuntu"/>
+          <w:b/>
+          <w:bCs/>
           <w:i w:val="0"/>
           <w:iCs w:val="0"/>
           <w:sz w:val="16"/>
           <w:szCs w:val="20"/>
           <w:lang w:val="pt-PT"/>
         </w:rPr>
-        <w:t>- Linguagem rápida e eficiente</w:t>
-      </w:r>
-    </w:p>
-    <w:p>
-      <w:pPr>
-        <w:rPr>
-          <w:rFonts w:hint="default" w:ascii="Ubuntu" w:hAnsi="Ubuntu" w:cs="Ubuntu"/>
-          <w:b w:val="0"/>
-          <w:bCs w:val="0"/>
+      </w:pPr>
+      <w:r>
+        <w:rPr>
+          <w:rFonts w:hint="default" w:ascii="Ubuntu" w:hAnsi="Ubuntu" w:cs="Ubuntu"/>
+          <w:b/>
+          <w:bCs/>
           <w:i w:val="0"/>
           <w:iCs w:val="0"/>
           <w:sz w:val="16"/>
           <w:szCs w:val="20"/>
           <w:lang w:val="pt-PT"/>
         </w:rPr>
-      </w:pPr>
-      <w:r>
+        <w:t>Atualizações 181.x  -&gt;  182.x</w:t>
+      </w:r>
+    </w:p>
+    <w:p>
+      <w:pPr>
         <w:rPr>
           <w:rFonts w:hint="default" w:ascii="Ubuntu" w:hAnsi="Ubuntu" w:cs="Ubuntu"/>
           <w:b w:val="0"/>
@@ -2143,11 +2308,8 @@
           <w:szCs w:val="20"/>
           <w:lang w:val="pt-PT"/>
         </w:rPr>
-        <w:t>- Compatível com código Arduino-C++ existente.</w:t>
-      </w:r>
-    </w:p>
-    <w:p>
-      <w:pPr>
+      </w:pPr>
+      <w:r>
         <w:rPr>
           <w:rFonts w:hint="default" w:ascii="Ubuntu" w:hAnsi="Ubuntu" w:cs="Ubuntu"/>
           <w:b w:val="0"/>
@@ -2158,23 +2320,22 @@
           <w:szCs w:val="20"/>
           <w:lang w:val="pt-PT"/>
         </w:rPr>
-      </w:pPr>
-      <w:r>
-        <w:rPr>
-          <w:rFonts w:hint="default" w:ascii="Ubuntu" w:hAnsi="Ubuntu" w:cs="Ubuntu"/>
-          <w:b w:val="0"/>
-          <w:bCs w:val="0"/>
+        <w:t xml:space="preserve">Chamada de funções - Não se utiliza mais a palavra reservada </w:t>
+      </w:r>
+      <w:r>
+        <w:rPr>
+          <w:rFonts w:hint="default" w:ascii="Ubuntu" w:hAnsi="Ubuntu" w:cs="Ubuntu"/>
+          <w:b/>
+          <w:bCs/>
           <w:i w:val="0"/>
           <w:iCs w:val="0"/>
           <w:sz w:val="16"/>
           <w:szCs w:val="20"/>
           <w:lang w:val="pt-PT"/>
         </w:rPr>
-        <w:t>- Permite desenvolvimento para sistemas embarcados:</w:t>
-      </w:r>
-    </w:p>
-    <w:p>
-      <w:pPr>
+        <w:t>call</w:t>
+      </w:r>
+      <w:r>
         <w:rPr>
           <w:rFonts w:hint="default" w:ascii="Ubuntu" w:hAnsi="Ubuntu" w:cs="Ubuntu"/>
           <w:b w:val="0"/>
@@ -2185,102 +2346,8 @@
           <w:szCs w:val="20"/>
           <w:lang w:val="pt-PT"/>
         </w:rPr>
-      </w:pPr>
-      <w:r>
-        <w:rPr>
-          <w:rFonts w:hint="default" w:ascii="Ubuntu" w:hAnsi="Ubuntu" w:cs="Ubuntu"/>
-          <w:b w:val="0"/>
-          <w:bCs w:val="0"/>
-          <w:i w:val="0"/>
-          <w:iCs w:val="0"/>
-          <w:sz w:val="16"/>
-          <w:szCs w:val="20"/>
-          <w:lang w:val="pt-PT"/>
-        </w:rPr>
-        <w:t>Arduino Uno, Arduino Mega, Arduino Nano, Arduino Micro, etc...</w:t>
-      </w:r>
-    </w:p>
-    <w:p>
-      <w:pPr>
-        <w:rPr>
-          <w:rFonts w:hint="default" w:ascii="Ubuntu" w:hAnsi="Ubuntu" w:cs="Ubuntu"/>
-          <w:b w:val="0"/>
-          <w:bCs w:val="0"/>
-          <w:i w:val="0"/>
-          <w:iCs w:val="0"/>
-          <w:sz w:val="16"/>
-          <w:szCs w:val="20"/>
-          <w:lang w:val="pt-PT"/>
-        </w:rPr>
-      </w:pPr>
-    </w:p>
-    <w:p>
-      <w:pPr>
-        <w:rPr>
-          <w:rFonts w:hint="default" w:ascii="Ubuntu" w:hAnsi="Ubuntu" w:cs="Ubuntu"/>
-          <w:b w:val="0"/>
-          <w:bCs w:val="0"/>
-          <w:i w:val="0"/>
-          <w:iCs w:val="0"/>
-          <w:sz w:val="16"/>
-          <w:szCs w:val="20"/>
-          <w:lang w:val="pt-PT"/>
-        </w:rPr>
-      </w:pPr>
-      <w:r>
-        <w:rPr>
-          <w:rFonts w:hint="default" w:ascii="Ubuntu" w:hAnsi="Ubuntu" w:cs="Ubuntu"/>
-          <w:b w:val="0"/>
-          <w:bCs w:val="0"/>
-          <w:i w:val="0"/>
-          <w:iCs w:val="0"/>
-          <w:sz w:val="16"/>
-          <w:szCs w:val="20"/>
-          <w:lang w:val="pt-PT"/>
-        </w:rPr>
-        <w:t>- Seguro e confiável</w:t>
-      </w:r>
-    </w:p>
-    <w:p>
-      <w:pPr>
-        <w:rPr>
-          <w:rFonts w:hint="default" w:ascii="Ubuntu" w:hAnsi="Ubuntu" w:cs="Ubuntu"/>
-          <w:b w:val="0"/>
-          <w:bCs w:val="0"/>
-          <w:i w:val="0"/>
-          <w:iCs w:val="0"/>
-          <w:sz w:val="16"/>
-          <w:szCs w:val="20"/>
-          <w:lang w:val="pt-PT"/>
-        </w:rPr>
-      </w:pPr>
-      <w:r>
-        <w:rPr>
-          <w:rFonts w:hint="default" w:ascii="Ubuntu" w:hAnsi="Ubuntu" w:cs="Ubuntu"/>
-          <w:b w:val="0"/>
-          <w:bCs w:val="0"/>
-          <w:i w:val="0"/>
-          <w:iCs w:val="0"/>
-          <w:sz w:val="16"/>
-          <w:szCs w:val="20"/>
-          <w:lang w:val="pt-PT"/>
-        </w:rPr>
-        <w:t>- Compilado para código Arduino-C++.</w:t>
-      </w:r>
-    </w:p>
-    <w:p>
-      <w:pPr>
-        <w:rPr>
-          <w:rFonts w:hint="default" w:ascii="Ubuntu" w:hAnsi="Ubuntu" w:cs="Ubuntu"/>
-          <w:b w:val="0"/>
-          <w:bCs w:val="0"/>
-          <w:i w:val="0"/>
-          <w:iCs w:val="0"/>
-          <w:sz w:val="24"/>
-          <w:szCs w:val="32"/>
-          <w:lang w:val="pt-PT"/>
-        </w:rPr>
-      </w:pPr>
+        <w:t xml:space="preserve"> para realizar a chamada de funções, agora apenas basta chamar a função pelo seu identificador/nome. Porém se mantém o açúcar sintático para retorno de valores de funções para variáveis.</w:t>
+      </w:r>
     </w:p>
     <w:p>
       <w:pPr>
@@ -4223,6 +4290,12 @@
             <w:insideH w:val="single" w:color="auto" w:sz="4" w:space="0"/>
             <w:insideV w:val="single" w:color="auto" w:sz="4" w:space="0"/>
           </w:tblBorders>
+          <w:tblCellMar>
+            <w:top w:w="0" w:type="dxa"/>
+            <w:left w:w="108" w:type="dxa"/>
+            <w:bottom w:w="0" w:type="dxa"/>
+            <w:right w:w="108" w:type="dxa"/>
+          </w:tblCellMar>
         </w:tblPrEx>
         <w:tc>
           <w:tcPr>
@@ -4375,6 +4448,12 @@
             <w:insideH w:val="single" w:color="auto" w:sz="4" w:space="0"/>
             <w:insideV w:val="single" w:color="auto" w:sz="4" w:space="0"/>
           </w:tblBorders>
+          <w:tblCellMar>
+            <w:top w:w="0" w:type="dxa"/>
+            <w:left w:w="108" w:type="dxa"/>
+            <w:bottom w:w="0" w:type="dxa"/>
+            <w:right w:w="108" w:type="dxa"/>
+          </w:tblCellMar>
         </w:tblPrEx>
         <w:tc>
           <w:tcPr>
@@ -4527,6 +4606,12 @@
             <w:insideH w:val="single" w:color="auto" w:sz="4" w:space="0"/>
             <w:insideV w:val="single" w:color="auto" w:sz="4" w:space="0"/>
           </w:tblBorders>
+          <w:tblCellMar>
+            <w:top w:w="0" w:type="dxa"/>
+            <w:left w:w="108" w:type="dxa"/>
+            <w:bottom w:w="0" w:type="dxa"/>
+            <w:right w:w="108" w:type="dxa"/>
+          </w:tblCellMar>
         </w:tblPrEx>
         <w:tc>
           <w:tcPr>
@@ -4831,6 +4916,12 @@
             <w:insideH w:val="single" w:color="auto" w:sz="4" w:space="0"/>
             <w:insideV w:val="single" w:color="auto" w:sz="4" w:space="0"/>
           </w:tblBorders>
+          <w:tblCellMar>
+            <w:top w:w="0" w:type="dxa"/>
+            <w:left w:w="108" w:type="dxa"/>
+            <w:bottom w:w="0" w:type="dxa"/>
+            <w:right w:w="108" w:type="dxa"/>
+          </w:tblCellMar>
         </w:tblPrEx>
         <w:tc>
           <w:tcPr>
@@ -4983,6 +5074,12 @@
             <w:insideH w:val="single" w:color="auto" w:sz="4" w:space="0"/>
             <w:insideV w:val="single" w:color="auto" w:sz="4" w:space="0"/>
           </w:tblBorders>
+          <w:tblCellMar>
+            <w:top w:w="0" w:type="dxa"/>
+            <w:left w:w="108" w:type="dxa"/>
+            <w:bottom w:w="0" w:type="dxa"/>
+            <w:right w:w="108" w:type="dxa"/>
+          </w:tblCellMar>
         </w:tblPrEx>
         <w:tc>
           <w:tcPr>
@@ -5135,6 +5232,12 @@
             <w:insideH w:val="single" w:color="auto" w:sz="4" w:space="0"/>
             <w:insideV w:val="single" w:color="auto" w:sz="4" w:space="0"/>
           </w:tblBorders>
+          <w:tblCellMar>
+            <w:top w:w="0" w:type="dxa"/>
+            <w:left w:w="108" w:type="dxa"/>
+            <w:bottom w:w="0" w:type="dxa"/>
+            <w:right w:w="108" w:type="dxa"/>
+          </w:tblCellMar>
         </w:tblPrEx>
         <w:tc>
           <w:tcPr>
@@ -6599,7 +6702,7 @@
           <w:szCs w:val="32"/>
           <w:lang w:val="pt-PT"/>
         </w:rPr>
-        <w:t>Saída padrão - Standard Edition/Web Edition/Native Edition/Micro Edition:</w:t>
+        <w:t>Saída padrão (Macros) - Standard Edition/Web Edition/Native Edition/Micro Edition:</w:t>
       </w:r>
     </w:p>
     <w:p>
@@ -6789,7 +6892,7 @@
           <w:szCs w:val="32"/>
           <w:lang w:val="pt-PT"/>
         </w:rPr>
-        <w:t>Entrada padrão - Standard Edition/Native edition:</w:t>
+        <w:t>Entrada padrão (Macro) - Standard Edition/Native edition:</w:t>
       </w:r>
     </w:p>
     <w:p>
@@ -7317,156 +7420,156 @@
           <w:szCs w:val="21"/>
           <w:lang w:val="pt-PT"/>
         </w:rPr>
-        <w:t>call AppendString(lista,elemento)</w:t>
-      </w:r>
-    </w:p>
-    <w:p>
-      <w:pPr>
-        <w:rPr>
-          <w:rFonts w:hint="default" w:ascii="FreeMono" w:hAnsi="FreeMono" w:cs="FreeMono"/>
-          <w:b w:val="0"/>
-          <w:bCs w:val="0"/>
-          <w:i w:val="0"/>
-          <w:iCs w:val="0"/>
-          <w:sz w:val="18"/>
-          <w:szCs w:val="21"/>
-          <w:lang w:val="pt-PT"/>
-        </w:rPr>
-      </w:pPr>
-      <w:r>
-        <w:rPr>
-          <w:rFonts w:hint="default" w:ascii="FreeMono" w:hAnsi="FreeMono" w:cs="FreeMono"/>
-          <w:b w:val="0"/>
-          <w:bCs w:val="0"/>
-          <w:i w:val="0"/>
-          <w:iCs w:val="0"/>
-          <w:sz w:val="18"/>
-          <w:szCs w:val="21"/>
-          <w:lang w:val="pt-PT"/>
-        </w:rPr>
-        <w:t>call AppendInt(lista,elemento)</w:t>
-      </w:r>
-    </w:p>
-    <w:p>
-      <w:pPr>
-        <w:rPr>
-          <w:rFonts w:hint="default" w:ascii="FreeMono" w:hAnsi="FreeMono" w:cs="FreeMono"/>
-          <w:b w:val="0"/>
-          <w:bCs w:val="0"/>
-          <w:i w:val="0"/>
-          <w:iCs w:val="0"/>
-          <w:sz w:val="18"/>
-          <w:szCs w:val="21"/>
-          <w:lang w:val="pt-PT"/>
-        </w:rPr>
-      </w:pPr>
-      <w:r>
-        <w:rPr>
-          <w:rFonts w:hint="default" w:ascii="FreeMono" w:hAnsi="FreeMono" w:cs="FreeMono"/>
-          <w:b w:val="0"/>
-          <w:bCs w:val="0"/>
-          <w:i w:val="0"/>
-          <w:iCs w:val="0"/>
-          <w:sz w:val="18"/>
-          <w:szCs w:val="21"/>
-          <w:lang w:val="pt-PT"/>
-        </w:rPr>
-        <w:t>call AppendFloat(lista,elemento)</w:t>
-      </w:r>
-    </w:p>
-    <w:p>
-      <w:pPr>
-        <w:rPr>
-          <w:rFonts w:hint="default" w:ascii="FreeMono" w:hAnsi="FreeMono" w:cs="FreeMono"/>
-          <w:b w:val="0"/>
-          <w:bCs w:val="0"/>
-          <w:i w:val="0"/>
-          <w:iCs w:val="0"/>
-          <w:sz w:val="18"/>
-          <w:szCs w:val="21"/>
-          <w:lang w:val="pt-PT"/>
-        </w:rPr>
-      </w:pPr>
-      <w:r>
-        <w:rPr>
-          <w:rFonts w:hint="default" w:ascii="FreeMono" w:hAnsi="FreeMono" w:cs="FreeMono"/>
-          <w:b w:val="0"/>
-          <w:bCs w:val="0"/>
-          <w:i w:val="0"/>
-          <w:iCs w:val="0"/>
-          <w:sz w:val="18"/>
-          <w:szCs w:val="21"/>
-          <w:lang w:val="pt-PT"/>
-        </w:rPr>
-        <w:t>call AppendBool(lista,elemento)</w:t>
-      </w:r>
-    </w:p>
-    <w:p>
-      <w:pPr>
-        <w:rPr>
-          <w:rFonts w:hint="default" w:ascii="FreeMono" w:hAnsi="FreeMono" w:cs="FreeMono"/>
-          <w:b w:val="0"/>
-          <w:bCs w:val="0"/>
-          <w:i w:val="0"/>
-          <w:iCs w:val="0"/>
-          <w:sz w:val="18"/>
-          <w:szCs w:val="21"/>
-          <w:lang w:val="pt-PT"/>
-        </w:rPr>
-      </w:pPr>
-    </w:p>
-    <w:p>
-      <w:pPr>
-        <w:rPr>
-          <w:rFonts w:hint="default" w:ascii="FreeMono" w:hAnsi="FreeMono" w:cs="FreeMono"/>
-          <w:b w:val="0"/>
-          <w:bCs w:val="0"/>
-          <w:i w:val="0"/>
-          <w:iCs w:val="0"/>
-          <w:sz w:val="24"/>
-          <w:szCs w:val="32"/>
-          <w:lang w:val="pt-PT"/>
-        </w:rPr>
-      </w:pPr>
-      <w:r>
-        <w:rPr>
-          <w:rFonts w:hint="default" w:ascii="FreeMono" w:hAnsi="FreeMono" w:cs="FreeMono"/>
-          <w:b w:val="0"/>
-          <w:bCs w:val="0"/>
-          <w:i w:val="0"/>
-          <w:iCs w:val="0"/>
-          <w:sz w:val="24"/>
-          <w:szCs w:val="32"/>
-          <w:lang w:val="pt-PT"/>
-        </w:rPr>
-        <w:t>call AppendString(alunos,“Gabriel”)</w:t>
-      </w:r>
-    </w:p>
-    <w:p>
-      <w:pPr>
-        <w:rPr>
-          <w:rFonts w:hint="default" w:ascii="FreeMono" w:hAnsi="FreeMono" w:cs="FreeMono"/>
-          <w:b w:val="0"/>
-          <w:bCs w:val="0"/>
-          <w:i w:val="0"/>
-          <w:iCs w:val="0"/>
-          <w:sz w:val="24"/>
-          <w:szCs w:val="32"/>
-          <w:lang w:val="pt-PT"/>
-        </w:rPr>
-      </w:pPr>
-      <w:r>
-        <w:rPr>
-          <w:rFonts w:hint="default" w:ascii="FreeMono" w:hAnsi="FreeMono" w:cs="FreeMono"/>
-          <w:b w:val="0"/>
-          <w:bCs w:val="0"/>
-          <w:i w:val="0"/>
-          <w:iCs w:val="0"/>
-          <w:sz w:val="24"/>
-          <w:szCs w:val="32"/>
-          <w:lang w:val="pt-PT"/>
-        </w:rPr>
-        <w:t>call AppendString(alunos,“Joana”)</w:t>
+        <w:t>AppendString(lista,elemento)</w:t>
+      </w:r>
+    </w:p>
+    <w:p>
+      <w:pPr>
+        <w:rPr>
+          <w:rFonts w:hint="default" w:ascii="FreeMono" w:hAnsi="FreeMono" w:cs="FreeMono"/>
+          <w:b w:val="0"/>
+          <w:bCs w:val="0"/>
+          <w:i w:val="0"/>
+          <w:iCs w:val="0"/>
+          <w:sz w:val="18"/>
+          <w:szCs w:val="21"/>
+          <w:lang w:val="pt-PT"/>
+        </w:rPr>
+      </w:pPr>
+      <w:r>
+        <w:rPr>
+          <w:rFonts w:hint="default" w:ascii="FreeMono" w:hAnsi="FreeMono" w:cs="FreeMono"/>
+          <w:b w:val="0"/>
+          <w:bCs w:val="0"/>
+          <w:i w:val="0"/>
+          <w:iCs w:val="0"/>
+          <w:sz w:val="18"/>
+          <w:szCs w:val="21"/>
+          <w:lang w:val="pt-PT"/>
+        </w:rPr>
+        <w:t>AppendInt(lista,elemento)</w:t>
+      </w:r>
+    </w:p>
+    <w:p>
+      <w:pPr>
+        <w:rPr>
+          <w:rFonts w:hint="default" w:ascii="FreeMono" w:hAnsi="FreeMono" w:cs="FreeMono"/>
+          <w:b w:val="0"/>
+          <w:bCs w:val="0"/>
+          <w:i w:val="0"/>
+          <w:iCs w:val="0"/>
+          <w:sz w:val="18"/>
+          <w:szCs w:val="21"/>
+          <w:lang w:val="pt-PT"/>
+        </w:rPr>
+      </w:pPr>
+      <w:r>
+        <w:rPr>
+          <w:rFonts w:hint="default" w:ascii="FreeMono" w:hAnsi="FreeMono" w:cs="FreeMono"/>
+          <w:b w:val="0"/>
+          <w:bCs w:val="0"/>
+          <w:i w:val="0"/>
+          <w:iCs w:val="0"/>
+          <w:sz w:val="18"/>
+          <w:szCs w:val="21"/>
+          <w:lang w:val="pt-PT"/>
+        </w:rPr>
+        <w:t>AppendFloat(lista,elemento)</w:t>
+      </w:r>
+    </w:p>
+    <w:p>
+      <w:pPr>
+        <w:rPr>
+          <w:rFonts w:hint="default" w:ascii="FreeMono" w:hAnsi="FreeMono" w:cs="FreeMono"/>
+          <w:b w:val="0"/>
+          <w:bCs w:val="0"/>
+          <w:i w:val="0"/>
+          <w:iCs w:val="0"/>
+          <w:sz w:val="18"/>
+          <w:szCs w:val="21"/>
+          <w:lang w:val="pt-PT"/>
+        </w:rPr>
+      </w:pPr>
+      <w:r>
+        <w:rPr>
+          <w:rFonts w:hint="default" w:ascii="FreeMono" w:hAnsi="FreeMono" w:cs="FreeMono"/>
+          <w:b w:val="0"/>
+          <w:bCs w:val="0"/>
+          <w:i w:val="0"/>
+          <w:iCs w:val="0"/>
+          <w:sz w:val="18"/>
+          <w:szCs w:val="21"/>
+          <w:lang w:val="pt-PT"/>
+        </w:rPr>
+        <w:t>AppendBool(lista,elemento)</w:t>
+      </w:r>
+    </w:p>
+    <w:p>
+      <w:pPr>
+        <w:rPr>
+          <w:rFonts w:hint="default" w:ascii="FreeMono" w:hAnsi="FreeMono" w:cs="FreeMono"/>
+          <w:b w:val="0"/>
+          <w:bCs w:val="0"/>
+          <w:i w:val="0"/>
+          <w:iCs w:val="0"/>
+          <w:sz w:val="18"/>
+          <w:szCs w:val="21"/>
+          <w:lang w:val="pt-PT"/>
+        </w:rPr>
+      </w:pPr>
+    </w:p>
+    <w:p>
+      <w:pPr>
+        <w:rPr>
+          <w:rFonts w:hint="default" w:ascii="FreeMono" w:hAnsi="FreeMono" w:cs="FreeMono"/>
+          <w:b w:val="0"/>
+          <w:bCs w:val="0"/>
+          <w:i w:val="0"/>
+          <w:iCs w:val="0"/>
+          <w:sz w:val="24"/>
+          <w:szCs w:val="32"/>
+          <w:lang w:val="pt-PT"/>
+        </w:rPr>
+      </w:pPr>
+      <w:r>
+        <w:rPr>
+          <w:rFonts w:hint="default" w:ascii="FreeMono" w:hAnsi="FreeMono" w:cs="FreeMono"/>
+          <w:b w:val="0"/>
+          <w:bCs w:val="0"/>
+          <w:i w:val="0"/>
+          <w:iCs w:val="0"/>
+          <w:sz w:val="24"/>
+          <w:szCs w:val="32"/>
+          <w:lang w:val="pt-PT"/>
+        </w:rPr>
+        <w:t>AppendString(alunos,“Gabriel”)</w:t>
+      </w:r>
+    </w:p>
+    <w:p>
+      <w:pPr>
+        <w:rPr>
+          <w:rFonts w:hint="default" w:ascii="FreeMono" w:hAnsi="FreeMono" w:cs="FreeMono"/>
+          <w:b w:val="0"/>
+          <w:bCs w:val="0"/>
+          <w:i w:val="0"/>
+          <w:iCs w:val="0"/>
+          <w:sz w:val="24"/>
+          <w:szCs w:val="32"/>
+          <w:lang w:val="pt-PT"/>
+        </w:rPr>
+      </w:pPr>
+      <w:r>
+        <w:rPr>
+          <w:rFonts w:hint="default" w:ascii="FreeMono" w:hAnsi="FreeMono" w:cs="FreeMono"/>
+          <w:b w:val="0"/>
+          <w:bCs w:val="0"/>
+          <w:i w:val="0"/>
+          <w:iCs w:val="0"/>
+          <w:sz w:val="24"/>
+          <w:szCs w:val="32"/>
+          <w:lang w:val="pt-PT"/>
+        </w:rPr>
+        <w:t>AppendString(alunos,“Joana”)</w:t>
       </w:r>
     </w:p>
     <w:p>
@@ -7548,156 +7651,156 @@
           <w:szCs w:val="21"/>
           <w:lang w:val="pt-PT"/>
         </w:rPr>
-        <w:t>call RemoveString(lista,elemento)</w:t>
-      </w:r>
-    </w:p>
-    <w:p>
-      <w:pPr>
-        <w:rPr>
-          <w:rFonts w:hint="default" w:ascii="FreeMono" w:hAnsi="FreeMono" w:cs="FreeMono"/>
-          <w:b w:val="0"/>
-          <w:bCs w:val="0"/>
-          <w:i w:val="0"/>
-          <w:iCs w:val="0"/>
-          <w:sz w:val="18"/>
-          <w:szCs w:val="21"/>
-          <w:lang w:val="pt-PT"/>
-        </w:rPr>
-      </w:pPr>
-      <w:r>
-        <w:rPr>
-          <w:rFonts w:hint="default" w:ascii="FreeMono" w:hAnsi="FreeMono" w:cs="FreeMono"/>
-          <w:b w:val="0"/>
-          <w:bCs w:val="0"/>
-          <w:i w:val="0"/>
-          <w:iCs w:val="0"/>
-          <w:sz w:val="18"/>
-          <w:szCs w:val="21"/>
-          <w:lang w:val="pt-PT"/>
-        </w:rPr>
-        <w:t>call RemoveInt(lista,elemento)</w:t>
-      </w:r>
-    </w:p>
-    <w:p>
-      <w:pPr>
-        <w:rPr>
-          <w:rFonts w:hint="default" w:ascii="FreeMono" w:hAnsi="FreeMono" w:cs="FreeMono"/>
-          <w:b w:val="0"/>
-          <w:bCs w:val="0"/>
-          <w:i w:val="0"/>
-          <w:iCs w:val="0"/>
-          <w:sz w:val="18"/>
-          <w:szCs w:val="21"/>
-          <w:lang w:val="pt-PT"/>
-        </w:rPr>
-      </w:pPr>
-      <w:r>
-        <w:rPr>
-          <w:rFonts w:hint="default" w:ascii="FreeMono" w:hAnsi="FreeMono" w:cs="FreeMono"/>
-          <w:b w:val="0"/>
-          <w:bCs w:val="0"/>
-          <w:i w:val="0"/>
-          <w:iCs w:val="0"/>
-          <w:sz w:val="18"/>
-          <w:szCs w:val="21"/>
-          <w:lang w:val="pt-PT"/>
-        </w:rPr>
-        <w:t>call RemoveFloat(lista,elemento)</w:t>
-      </w:r>
-    </w:p>
-    <w:p>
-      <w:pPr>
-        <w:rPr>
-          <w:rFonts w:hint="default" w:ascii="FreeMono" w:hAnsi="FreeMono" w:cs="FreeMono"/>
-          <w:b w:val="0"/>
-          <w:bCs w:val="0"/>
-          <w:i w:val="0"/>
-          <w:iCs w:val="0"/>
-          <w:sz w:val="18"/>
-          <w:szCs w:val="21"/>
-          <w:lang w:val="pt-PT"/>
-        </w:rPr>
-      </w:pPr>
-      <w:r>
-        <w:rPr>
-          <w:rFonts w:hint="default" w:ascii="FreeMono" w:hAnsi="FreeMono" w:cs="FreeMono"/>
-          <w:b w:val="0"/>
-          <w:bCs w:val="0"/>
-          <w:i w:val="0"/>
-          <w:iCs w:val="0"/>
-          <w:sz w:val="18"/>
-          <w:szCs w:val="21"/>
-          <w:lang w:val="pt-PT"/>
-        </w:rPr>
-        <w:t>call RemoveBool(lista,elemento)</w:t>
-      </w:r>
-    </w:p>
-    <w:p>
-      <w:pPr>
-        <w:rPr>
-          <w:rFonts w:hint="default" w:ascii="Ubuntu" w:hAnsi="Ubuntu" w:cs="Ubuntu"/>
-          <w:b w:val="0"/>
-          <w:bCs w:val="0"/>
-          <w:i w:val="0"/>
-          <w:iCs w:val="0"/>
-          <w:sz w:val="24"/>
-          <w:szCs w:val="32"/>
-          <w:lang w:val="pt-PT"/>
-        </w:rPr>
-      </w:pPr>
-    </w:p>
-    <w:p>
-      <w:pPr>
-        <w:rPr>
-          <w:rFonts w:hint="default" w:ascii="FreeMono" w:hAnsi="FreeMono" w:cs="FreeMono"/>
-          <w:b w:val="0"/>
-          <w:bCs w:val="0"/>
-          <w:i w:val="0"/>
-          <w:iCs w:val="0"/>
-          <w:sz w:val="24"/>
-          <w:szCs w:val="32"/>
-          <w:lang w:val="pt-PT"/>
-        </w:rPr>
-      </w:pPr>
-      <w:r>
-        <w:rPr>
-          <w:rFonts w:hint="default" w:ascii="FreeMono" w:hAnsi="FreeMono" w:cs="FreeMono"/>
-          <w:b w:val="0"/>
-          <w:bCs w:val="0"/>
-          <w:i w:val="0"/>
-          <w:iCs w:val="0"/>
-          <w:sz w:val="24"/>
-          <w:szCs w:val="32"/>
-          <w:lang w:val="pt-PT"/>
-        </w:rPr>
-        <w:t>call RemoveString(alunos,“Gabriel”)</w:t>
-      </w:r>
-    </w:p>
-    <w:p>
-      <w:pPr>
-        <w:rPr>
-          <w:rFonts w:hint="default" w:ascii="FreeMono" w:hAnsi="FreeMono" w:cs="FreeMono"/>
-          <w:b w:val="0"/>
-          <w:bCs w:val="0"/>
-          <w:i w:val="0"/>
-          <w:iCs w:val="0"/>
-          <w:sz w:val="24"/>
-          <w:szCs w:val="32"/>
-          <w:lang w:val="pt-PT"/>
-        </w:rPr>
-      </w:pPr>
-      <w:r>
-        <w:rPr>
-          <w:rFonts w:hint="default" w:ascii="FreeMono" w:hAnsi="FreeMono" w:cs="FreeMono"/>
-          <w:b w:val="0"/>
-          <w:bCs w:val="0"/>
-          <w:i w:val="0"/>
-          <w:iCs w:val="0"/>
-          <w:sz w:val="24"/>
-          <w:szCs w:val="32"/>
-          <w:lang w:val="pt-PT"/>
-        </w:rPr>
-        <w:t>call RemoveString(alunos,“Joana”)</w:t>
+        <w:t>RemoveString(lista,elemento)</w:t>
+      </w:r>
+    </w:p>
+    <w:p>
+      <w:pPr>
+        <w:rPr>
+          <w:rFonts w:hint="default" w:ascii="FreeMono" w:hAnsi="FreeMono" w:cs="FreeMono"/>
+          <w:b w:val="0"/>
+          <w:bCs w:val="0"/>
+          <w:i w:val="0"/>
+          <w:iCs w:val="0"/>
+          <w:sz w:val="18"/>
+          <w:szCs w:val="21"/>
+          <w:lang w:val="pt-PT"/>
+        </w:rPr>
+      </w:pPr>
+      <w:r>
+        <w:rPr>
+          <w:rFonts w:hint="default" w:ascii="FreeMono" w:hAnsi="FreeMono" w:cs="FreeMono"/>
+          <w:b w:val="0"/>
+          <w:bCs w:val="0"/>
+          <w:i w:val="0"/>
+          <w:iCs w:val="0"/>
+          <w:sz w:val="18"/>
+          <w:szCs w:val="21"/>
+          <w:lang w:val="pt-PT"/>
+        </w:rPr>
+        <w:t>RemoveInt(lista,elemento)</w:t>
+      </w:r>
+    </w:p>
+    <w:p>
+      <w:pPr>
+        <w:rPr>
+          <w:rFonts w:hint="default" w:ascii="FreeMono" w:hAnsi="FreeMono" w:cs="FreeMono"/>
+          <w:b w:val="0"/>
+          <w:bCs w:val="0"/>
+          <w:i w:val="0"/>
+          <w:iCs w:val="0"/>
+          <w:sz w:val="18"/>
+          <w:szCs w:val="21"/>
+          <w:lang w:val="pt-PT"/>
+        </w:rPr>
+      </w:pPr>
+      <w:r>
+        <w:rPr>
+          <w:rFonts w:hint="default" w:ascii="FreeMono" w:hAnsi="FreeMono" w:cs="FreeMono"/>
+          <w:b w:val="0"/>
+          <w:bCs w:val="0"/>
+          <w:i w:val="0"/>
+          <w:iCs w:val="0"/>
+          <w:sz w:val="18"/>
+          <w:szCs w:val="21"/>
+          <w:lang w:val="pt-PT"/>
+        </w:rPr>
+        <w:t>RemoveFloat(lista,elemento)</w:t>
+      </w:r>
+    </w:p>
+    <w:p>
+      <w:pPr>
+        <w:rPr>
+          <w:rFonts w:hint="default" w:ascii="FreeMono" w:hAnsi="FreeMono" w:cs="FreeMono"/>
+          <w:b w:val="0"/>
+          <w:bCs w:val="0"/>
+          <w:i w:val="0"/>
+          <w:iCs w:val="0"/>
+          <w:sz w:val="18"/>
+          <w:szCs w:val="21"/>
+          <w:lang w:val="pt-PT"/>
+        </w:rPr>
+      </w:pPr>
+      <w:r>
+        <w:rPr>
+          <w:rFonts w:hint="default" w:ascii="FreeMono" w:hAnsi="FreeMono" w:cs="FreeMono"/>
+          <w:b w:val="0"/>
+          <w:bCs w:val="0"/>
+          <w:i w:val="0"/>
+          <w:iCs w:val="0"/>
+          <w:sz w:val="18"/>
+          <w:szCs w:val="21"/>
+          <w:lang w:val="pt-PT"/>
+        </w:rPr>
+        <w:t>RemoveBool(lista,elemento)</w:t>
+      </w:r>
+    </w:p>
+    <w:p>
+      <w:pPr>
+        <w:rPr>
+          <w:rFonts w:hint="default" w:ascii="Ubuntu" w:hAnsi="Ubuntu" w:cs="Ubuntu"/>
+          <w:b w:val="0"/>
+          <w:bCs w:val="0"/>
+          <w:i w:val="0"/>
+          <w:iCs w:val="0"/>
+          <w:sz w:val="24"/>
+          <w:szCs w:val="32"/>
+          <w:lang w:val="pt-PT"/>
+        </w:rPr>
+      </w:pPr>
+    </w:p>
+    <w:p>
+      <w:pPr>
+        <w:rPr>
+          <w:rFonts w:hint="default" w:ascii="FreeMono" w:hAnsi="FreeMono" w:cs="FreeMono"/>
+          <w:b w:val="0"/>
+          <w:bCs w:val="0"/>
+          <w:i w:val="0"/>
+          <w:iCs w:val="0"/>
+          <w:sz w:val="24"/>
+          <w:szCs w:val="32"/>
+          <w:lang w:val="pt-PT"/>
+        </w:rPr>
+      </w:pPr>
+      <w:r>
+        <w:rPr>
+          <w:rFonts w:hint="default" w:ascii="FreeMono" w:hAnsi="FreeMono" w:cs="FreeMono"/>
+          <w:b w:val="0"/>
+          <w:bCs w:val="0"/>
+          <w:i w:val="0"/>
+          <w:iCs w:val="0"/>
+          <w:sz w:val="24"/>
+          <w:szCs w:val="32"/>
+          <w:lang w:val="pt-PT"/>
+        </w:rPr>
+        <w:t>RemoveString(alunos,“Gabriel”)</w:t>
+      </w:r>
+    </w:p>
+    <w:p>
+      <w:pPr>
+        <w:rPr>
+          <w:rFonts w:hint="default" w:ascii="FreeMono" w:hAnsi="FreeMono" w:cs="FreeMono"/>
+          <w:b w:val="0"/>
+          <w:bCs w:val="0"/>
+          <w:i w:val="0"/>
+          <w:iCs w:val="0"/>
+          <w:sz w:val="24"/>
+          <w:szCs w:val="32"/>
+          <w:lang w:val="pt-PT"/>
+        </w:rPr>
+      </w:pPr>
+      <w:r>
+        <w:rPr>
+          <w:rFonts w:hint="default" w:ascii="FreeMono" w:hAnsi="FreeMono" w:cs="FreeMono"/>
+          <w:b w:val="0"/>
+          <w:bCs w:val="0"/>
+          <w:i w:val="0"/>
+          <w:iCs w:val="0"/>
+          <w:sz w:val="24"/>
+          <w:szCs w:val="32"/>
+          <w:lang w:val="pt-PT"/>
+        </w:rPr>
+        <w:t>RemoveString(alunos,“Joana”)</w:t>
       </w:r>
     </w:p>
     <w:p>
@@ -7779,34 +7882,34 @@
           <w:szCs w:val="21"/>
           <w:lang w:val="pt-PT"/>
         </w:rPr>
-        <w:t>call TableLenString(lista) : int &lt;variavel&gt;</w:t>
-      </w:r>
-    </w:p>
-    <w:p>
-      <w:pPr>
-        <w:rPr>
-          <w:rFonts w:hint="default" w:ascii="FreeMono" w:hAnsi="FreeMono" w:cs="FreeMono"/>
-          <w:b w:val="0"/>
-          <w:bCs w:val="0"/>
-          <w:i w:val="0"/>
-          <w:iCs w:val="0"/>
-          <w:sz w:val="18"/>
-          <w:szCs w:val="21"/>
-          <w:lang w:val="pt-PT"/>
-        </w:rPr>
-      </w:pPr>
-      <w:r>
-        <w:rPr>
-          <w:rFonts w:hint="default" w:ascii="FreeMono" w:hAnsi="FreeMono" w:cs="FreeMono"/>
-          <w:b w:val="0"/>
-          <w:bCs w:val="0"/>
-          <w:i w:val="0"/>
-          <w:iCs w:val="0"/>
-          <w:sz w:val="18"/>
-          <w:szCs w:val="21"/>
-          <w:lang w:val="pt-PT"/>
-        </w:rPr>
-        <w:t xml:space="preserve">call TableLenInt(lista) </w:t>
+        <w:t>TableLenString(lista) : int &lt;variavel&gt;</w:t>
+      </w:r>
+    </w:p>
+    <w:p>
+      <w:pPr>
+        <w:rPr>
+          <w:rFonts w:hint="default" w:ascii="FreeMono" w:hAnsi="FreeMono" w:cs="FreeMono"/>
+          <w:b w:val="0"/>
+          <w:bCs w:val="0"/>
+          <w:i w:val="0"/>
+          <w:iCs w:val="0"/>
+          <w:sz w:val="18"/>
+          <w:szCs w:val="21"/>
+          <w:lang w:val="pt-PT"/>
+        </w:rPr>
+      </w:pPr>
+      <w:r>
+        <w:rPr>
+          <w:rFonts w:hint="default" w:ascii="FreeMono" w:hAnsi="FreeMono" w:cs="FreeMono"/>
+          <w:b w:val="0"/>
+          <w:bCs w:val="0"/>
+          <w:i w:val="0"/>
+          <w:iCs w:val="0"/>
+          <w:sz w:val="18"/>
+          <w:szCs w:val="21"/>
+          <w:lang w:val="pt-PT"/>
+        </w:rPr>
+        <w:t xml:space="preserve">TableLenInt(lista) </w:t>
       </w:r>
       <w:r>
         <w:rPr>
@@ -7859,7 +7962,7 @@
           <w:szCs w:val="21"/>
           <w:lang w:val="pt-PT"/>
         </w:rPr>
-        <w:t xml:space="preserve">call TableLenFloat(lista) </w:t>
+        <w:t xml:space="preserve">TableLenFloat(lista) </w:t>
       </w:r>
       <w:r>
         <w:rPr>
@@ -7912,7 +8015,7 @@
           <w:szCs w:val="21"/>
           <w:lang w:val="pt-PT"/>
         </w:rPr>
-        <w:t xml:space="preserve">call TableLenBool(lista) </w:t>
+        <w:t xml:space="preserve">TableLenBool(lista) </w:t>
       </w:r>
       <w:r>
         <w:rPr>
@@ -7979,7 +8082,7 @@
           <w:szCs w:val="32"/>
           <w:lang w:val="pt-PT"/>
         </w:rPr>
-        <w:t>call TableLenString(alunos) : int tamanho</w:t>
+        <w:t>TableLenString(alunos) : int tamanho</w:t>
       </w:r>
     </w:p>
     <w:p>
@@ -8075,7 +8178,7 @@
           <w:szCs w:val="21"/>
           <w:lang w:val="pt-PT"/>
         </w:rPr>
-        <w:t>call TableGetString(lista, indice)</w:t>
+        <w:t>TableGetString(lista, indice)</w:t>
       </w:r>
       <w:r>
         <w:rPr>
@@ -8128,7 +8231,7 @@
           <w:szCs w:val="21"/>
           <w:lang w:val="pt-PT"/>
         </w:rPr>
-        <w:t>call TableGetInt(lista, indice)</w:t>
+        <w:t>TableGetInt(lista, indice)</w:t>
       </w:r>
       <w:r>
         <w:rPr>
@@ -8194,7 +8297,7 @@
           <w:szCs w:val="21"/>
           <w:lang w:val="pt-PT"/>
         </w:rPr>
-        <w:t>call TableGetFloat(lista, indice)</w:t>
+        <w:t>TableGetFloat(lista, indice)</w:t>
       </w:r>
       <w:r>
         <w:rPr>
@@ -8261,62 +8364,62 @@
           <w:szCs w:val="32"/>
           <w:lang w:val="pt-PT"/>
         </w:rPr>
-        <w:t>call TableGetString(alunos,1) : String elemento</w:t>
-      </w:r>
-    </w:p>
-    <w:p>
-      <w:pPr>
-        <w:rPr>
-          <w:rFonts w:hint="default" w:ascii="FreeMono" w:hAnsi="FreeMono" w:cs="FreeMono"/>
-          <w:b w:val="0"/>
-          <w:bCs w:val="0"/>
-          <w:i w:val="0"/>
-          <w:iCs w:val="0"/>
-          <w:sz w:val="24"/>
-          <w:szCs w:val="32"/>
-          <w:lang w:val="pt-PT"/>
-        </w:rPr>
-      </w:pPr>
-    </w:p>
-    <w:p>
-      <w:pPr>
-        <w:rPr>
-          <w:rFonts w:hint="default" w:ascii="FreeMono" w:hAnsi="FreeMono" w:cs="FreeMono"/>
-          <w:b w:val="0"/>
-          <w:bCs w:val="0"/>
-          <w:i w:val="0"/>
-          <w:iCs w:val="0"/>
-          <w:sz w:val="24"/>
-          <w:szCs w:val="32"/>
-          <w:lang w:val="pt-PT"/>
-        </w:rPr>
-      </w:pPr>
-    </w:p>
-    <w:p>
-      <w:pPr>
-        <w:rPr>
-          <w:rFonts w:hint="default" w:ascii="Ubuntu" w:hAnsi="Ubuntu" w:cs="Ubuntu"/>
-          <w:b w:val="0"/>
-          <w:bCs w:val="0"/>
-          <w:i w:val="0"/>
-          <w:iCs w:val="0"/>
-          <w:sz w:val="24"/>
-          <w:szCs w:val="32"/>
-          <w:lang w:val="pt-PT"/>
-        </w:rPr>
-      </w:pPr>
-      <w:r>
-        <w:rPr>
-          <w:rFonts w:hint="default" w:ascii="Ubuntu" w:hAnsi="Ubuntu" w:cs="Ubuntu"/>
-          <w:b w:val="0"/>
-          <w:bCs w:val="0"/>
-          <w:i w:val="0"/>
-          <w:iCs w:val="0"/>
-          <w:sz w:val="24"/>
-          <w:szCs w:val="32"/>
-          <w:lang w:val="pt-PT"/>
-        </w:rPr>
-        <w:t xml:space="preserve">Adicionar elementos - </w:t>
+        <w:t>TableGetString(alunos,1) : String elemento</w:t>
+      </w:r>
+    </w:p>
+    <w:p>
+      <w:pPr>
+        <w:rPr>
+          <w:rFonts w:hint="default" w:ascii="FreeMono" w:hAnsi="FreeMono" w:cs="FreeMono"/>
+          <w:b w:val="0"/>
+          <w:bCs w:val="0"/>
+          <w:i w:val="0"/>
+          <w:iCs w:val="0"/>
+          <w:sz w:val="24"/>
+          <w:szCs w:val="32"/>
+          <w:lang w:val="pt-PT"/>
+        </w:rPr>
+      </w:pPr>
+    </w:p>
+    <w:p>
+      <w:pPr>
+        <w:rPr>
+          <w:rFonts w:hint="default" w:ascii="FreeMono" w:hAnsi="FreeMono" w:cs="FreeMono"/>
+          <w:b w:val="0"/>
+          <w:bCs w:val="0"/>
+          <w:i w:val="0"/>
+          <w:iCs w:val="0"/>
+          <w:sz w:val="24"/>
+          <w:szCs w:val="32"/>
+          <w:lang w:val="pt-PT"/>
+        </w:rPr>
+      </w:pPr>
+    </w:p>
+    <w:p>
+      <w:pPr>
+        <w:rPr>
+          <w:rFonts w:hint="default" w:ascii="Ubuntu" w:hAnsi="Ubuntu" w:cs="Ubuntu"/>
+          <w:b w:val="0"/>
+          <w:bCs w:val="0"/>
+          <w:i w:val="0"/>
+          <w:iCs w:val="0"/>
+          <w:sz w:val="24"/>
+          <w:szCs w:val="32"/>
+          <w:lang w:val="pt-PT"/>
+        </w:rPr>
+      </w:pPr>
+      <w:r>
+        <w:rPr>
+          <w:rFonts w:hint="default" w:ascii="Ubuntu" w:hAnsi="Ubuntu" w:cs="Ubuntu"/>
+          <w:b w:val="0"/>
+          <w:bCs w:val="0"/>
+          <w:i w:val="0"/>
+          <w:iCs w:val="0"/>
+          <w:sz w:val="24"/>
+          <w:szCs w:val="32"/>
+          <w:lang w:val="pt-PT"/>
+        </w:rPr>
+        <w:t xml:space="preserve">Adicionar elementos (Macro) - </w:t>
       </w:r>
       <w:r>
         <w:rPr>
@@ -8809,6 +8912,47 @@
     <w:p>
       <w:pPr>
         <w:rPr>
+          <w:rFonts w:hint="default" w:ascii="Ubuntu" w:hAnsi="Ubuntu" w:cs="Ubuntu"/>
+          <w:b w:val="0"/>
+          <w:bCs w:val="0"/>
+          <w:i w:val="0"/>
+          <w:iCs w:val="0"/>
+          <w:sz w:val="18"/>
+          <w:szCs w:val="21"/>
+          <w:lang w:val="pt-PT"/>
+        </w:rPr>
+      </w:pPr>
+      <w:r>
+        <w:rPr>
+          <w:rFonts w:hint="default" w:ascii="Ubuntu" w:hAnsi="Ubuntu" w:cs="Ubuntu"/>
+          <w:b w:val="0"/>
+          <w:bCs w:val="0"/>
+          <w:i w:val="0"/>
+          <w:iCs w:val="0"/>
+          <w:sz w:val="18"/>
+          <w:szCs w:val="21"/>
+          <w:lang w:val="pt-PT"/>
+        </w:rPr>
+        <w:t>É possível realizar chamadas para retorno de funções nativas dos compiladores dentro de código Fusion.</w:t>
+      </w:r>
+    </w:p>
+    <w:p>
+      <w:pPr>
+        <w:rPr>
+          <w:rFonts w:hint="default" w:ascii="Ubuntu" w:hAnsi="Ubuntu" w:cs="Ubuntu"/>
+          <w:b w:val="0"/>
+          <w:bCs w:val="0"/>
+          <w:i w:val="0"/>
+          <w:iCs w:val="0"/>
+          <w:sz w:val="18"/>
+          <w:szCs w:val="21"/>
+          <w:lang w:val="pt-PT"/>
+        </w:rPr>
+      </w:pPr>
+    </w:p>
+    <w:p>
+      <w:pPr>
+        <w:rPr>
           <w:rFonts w:hint="default" w:ascii="FreeMono" w:hAnsi="FreeMono" w:cs="FreeMono"/>
           <w:b w:val="0"/>
           <w:bCs w:val="0"/>
@@ -8954,22 +9098,35 @@
           <w:szCs w:val="32"/>
           <w:lang w:val="pt-PT"/>
         </w:rPr>
-        <w:t>call minhaFuncaoDeCalculo(3,7) : int resultado</w:t>
-      </w:r>
-    </w:p>
-    <w:p>
-      <w:pPr>
-        <w:rPr>
-          <w:rFonts w:hint="default" w:ascii="FreeMono" w:hAnsi="FreeMono" w:cs="FreeMono"/>
-          <w:b w:val="0"/>
-          <w:bCs w:val="0"/>
-          <w:i w:val="0"/>
-          <w:iCs w:val="0"/>
-          <w:sz w:val="24"/>
-          <w:szCs w:val="32"/>
-          <w:lang w:val="pt-PT"/>
-        </w:rPr>
-      </w:pPr>
+        <w:t>minhaFuncaoDeCalculo(3,7) : int resultado</w:t>
+      </w:r>
+    </w:p>
+    <w:p>
+      <w:pPr>
+        <w:rPr>
+          <w:rFonts w:hint="default" w:ascii="FreeMono" w:hAnsi="FreeMono" w:cs="FreeMono"/>
+          <w:b w:val="0"/>
+          <w:bCs w:val="0"/>
+          <w:i w:val="0"/>
+          <w:iCs w:val="0"/>
+          <w:sz w:val="24"/>
+          <w:szCs w:val="32"/>
+          <w:lang w:val="pt-PT"/>
+        </w:rPr>
+      </w:pPr>
+      <w:r>
+        <w:rPr>
+          <w:rFonts w:hint="default" w:ascii="FreeMono" w:hAnsi="FreeMono" w:cs="FreeMono"/>
+          <w:b w:val="0"/>
+          <w:bCs w:val="0"/>
+          <w:i w:val="0"/>
+          <w:iCs w:val="0"/>
+          <w:sz w:val="24"/>
+          <w:szCs w:val="32"/>
+          <w:lang w:val="pt-PT"/>
+        </w:rPr>
+        <w:t>int resultado = minhaFuncaoDeCalculo(3,7)</w:t>
+      </w:r>
     </w:p>
     <w:p>
       <w:pPr>
@@ -9069,6 +9226,99 @@
     <w:p>
       <w:pPr>
         <w:rPr>
+          <w:rFonts w:hint="default" w:ascii="Ubuntu" w:hAnsi="Ubuntu" w:cs="Ubuntu"/>
+          <w:b w:val="0"/>
+          <w:bCs w:val="0"/>
+          <w:i w:val="0"/>
+          <w:iCs w:val="0"/>
+          <w:sz w:val="18"/>
+          <w:szCs w:val="21"/>
+          <w:lang w:val="pt-PT"/>
+        </w:rPr>
+      </w:pPr>
+      <w:r>
+        <w:rPr>
+          <w:rFonts w:hint="default" w:ascii="Ubuntu" w:hAnsi="Ubuntu" w:cs="Ubuntu"/>
+          <w:b w:val="0"/>
+          <w:bCs w:val="0"/>
+          <w:i w:val="0"/>
+          <w:iCs w:val="0"/>
+          <w:sz w:val="18"/>
+          <w:szCs w:val="21"/>
+          <w:lang w:val="pt-PT"/>
+        </w:rPr>
+        <w:t xml:space="preserve">É possível realizar chamadas para retorno de funções nativas dos compiladores dentro de código Fusion. É permitido realizar chamada das funções </w:t>
+      </w:r>
+      <w:r>
+        <w:rPr>
+          <w:rFonts w:hint="default" w:ascii="Ubuntu" w:hAnsi="Ubuntu" w:cs="Ubuntu"/>
+          <w:b/>
+          <w:bCs/>
+          <w:i w:val="0"/>
+          <w:iCs w:val="0"/>
+          <w:sz w:val="18"/>
+          <w:szCs w:val="21"/>
+          <w:lang w:val="pt-PT"/>
+        </w:rPr>
+        <w:t>System.out.println</w:t>
+      </w:r>
+      <w:r>
+        <w:rPr>
+          <w:rFonts w:hint="default" w:ascii="Ubuntu" w:hAnsi="Ubuntu" w:cs="Ubuntu"/>
+          <w:b w:val="0"/>
+          <w:bCs w:val="0"/>
+          <w:i w:val="0"/>
+          <w:iCs w:val="0"/>
+          <w:sz w:val="18"/>
+          <w:szCs w:val="21"/>
+          <w:lang w:val="pt-PT"/>
+        </w:rPr>
+        <w:t xml:space="preserve"> por exemplo em Java e </w:t>
+      </w:r>
+      <w:r>
+        <w:rPr>
+          <w:rFonts w:hint="default" w:ascii="Ubuntu" w:hAnsi="Ubuntu" w:cs="Ubuntu"/>
+          <w:b/>
+          <w:bCs/>
+          <w:i w:val="0"/>
+          <w:iCs w:val="0"/>
+          <w:sz w:val="18"/>
+          <w:szCs w:val="21"/>
+          <w:lang w:val="pt-PT"/>
+        </w:rPr>
+        <w:t>Serial.begin</w:t>
+      </w:r>
+      <w:r>
+        <w:rPr>
+          <w:rFonts w:hint="default" w:ascii="Ubuntu" w:hAnsi="Ubuntu" w:cs="Ubuntu"/>
+          <w:b w:val="0"/>
+          <w:bCs w:val="0"/>
+          <w:i w:val="0"/>
+          <w:iCs w:val="0"/>
+          <w:sz w:val="18"/>
+          <w:szCs w:val="21"/>
+          <w:lang w:val="pt-PT"/>
+        </w:rPr>
+        <w:t xml:space="preserve"> em Arduino-C++.</w:t>
+      </w:r>
+    </w:p>
+    <w:p>
+      <w:pPr>
+        <w:rPr>
+          <w:rFonts w:hint="default" w:ascii="Ubuntu" w:hAnsi="Ubuntu" w:cs="Ubuntu"/>
+          <w:b w:val="0"/>
+          <w:bCs w:val="0"/>
+          <w:i w:val="0"/>
+          <w:iCs w:val="0"/>
+          <w:sz w:val="18"/>
+          <w:szCs w:val="21"/>
+          <w:lang w:val="pt-PT"/>
+        </w:rPr>
+      </w:pPr>
+    </w:p>
+    <w:p>
+      <w:pPr>
+        <w:rPr>
           <w:rFonts w:hint="default" w:ascii="FreeMono" w:hAnsi="FreeMono" w:cs="FreeMono"/>
           <w:b w:val="0"/>
           <w:bCs w:val="0"/>
@@ -9214,7 +9464,7 @@
           <w:szCs w:val="32"/>
           <w:lang w:val="pt-PT"/>
         </w:rPr>
-        <w:t>call minhaFuncaoDeCalculo(3,7)</w:t>
+        <w:t>minhaFuncaoDeCalculo(3,7)</w:t>
       </w:r>
     </w:p>
     <w:p>
@@ -9316,6 +9566,47 @@
     <w:p>
       <w:pPr>
         <w:rPr>
+          <w:rFonts w:hint="default" w:ascii="Ubuntu" w:hAnsi="Ubuntu" w:cs="Ubuntu"/>
+          <w:b w:val="0"/>
+          <w:bCs w:val="0"/>
+          <w:i w:val="0"/>
+          <w:iCs w:val="0"/>
+          <w:sz w:val="18"/>
+          <w:szCs w:val="21"/>
+          <w:lang w:val="pt-PT"/>
+        </w:rPr>
+      </w:pPr>
+      <w:r>
+        <w:rPr>
+          <w:rFonts w:hint="default" w:ascii="Ubuntu" w:hAnsi="Ubuntu" w:cs="Ubuntu"/>
+          <w:b w:val="0"/>
+          <w:bCs w:val="0"/>
+          <w:i w:val="0"/>
+          <w:iCs w:val="0"/>
+          <w:sz w:val="18"/>
+          <w:szCs w:val="21"/>
+          <w:lang w:val="pt-PT"/>
+        </w:rPr>
+        <w:t>É possível realizar chamadas para retorno de funções nativas dos compiladores dentro de código Fusion.</w:t>
+      </w:r>
+    </w:p>
+    <w:p>
+      <w:pPr>
+        <w:rPr>
+          <w:rFonts w:hint="default" w:ascii="Ubuntu" w:hAnsi="Ubuntu" w:cs="Ubuntu"/>
+          <w:b w:val="0"/>
+          <w:bCs w:val="0"/>
+          <w:i w:val="0"/>
+          <w:iCs w:val="0"/>
+          <w:sz w:val="18"/>
+          <w:szCs w:val="21"/>
+          <w:lang w:val="pt-PT"/>
+        </w:rPr>
+      </w:pPr>
+    </w:p>
+    <w:p>
+      <w:pPr>
+        <w:rPr>
           <w:rFonts w:hint="default" w:ascii="FreeMono" w:hAnsi="FreeMono" w:cs="FreeMono"/>
           <w:b w:val="0"/>
           <w:bCs w:val="0"/>
@@ -9461,22 +9752,35 @@
           <w:szCs w:val="32"/>
           <w:lang w:val="pt-PT"/>
         </w:rPr>
-        <w:t>call minhaFuncaoDeCalculo(3,7) : int resultado</w:t>
-      </w:r>
-    </w:p>
-    <w:p>
-      <w:pPr>
-        <w:rPr>
-          <w:rFonts w:hint="default" w:ascii="FreeMono" w:hAnsi="FreeMono" w:cs="FreeMono"/>
-          <w:b w:val="0"/>
-          <w:bCs w:val="0"/>
-          <w:i w:val="0"/>
-          <w:iCs w:val="0"/>
-          <w:sz w:val="24"/>
-          <w:szCs w:val="32"/>
-          <w:lang w:val="pt-PT"/>
-        </w:rPr>
-      </w:pPr>
+        <w:t>minhaFuncaoDeCalculo(3,7) : int resultado</w:t>
+      </w:r>
+    </w:p>
+    <w:p>
+      <w:pPr>
+        <w:rPr>
+          <w:rFonts w:hint="default" w:ascii="FreeMono" w:hAnsi="FreeMono" w:cs="FreeMono"/>
+          <w:b w:val="0"/>
+          <w:bCs w:val="0"/>
+          <w:i w:val="0"/>
+          <w:iCs w:val="0"/>
+          <w:sz w:val="24"/>
+          <w:szCs w:val="32"/>
+          <w:lang w:val="pt-PT"/>
+        </w:rPr>
+      </w:pPr>
+      <w:r>
+        <w:rPr>
+          <w:rFonts w:hint="default" w:ascii="FreeMono" w:hAnsi="FreeMono" w:cs="FreeMono"/>
+          <w:b w:val="0"/>
+          <w:bCs w:val="0"/>
+          <w:i w:val="0"/>
+          <w:iCs w:val="0"/>
+          <w:sz w:val="24"/>
+          <w:szCs w:val="32"/>
+          <w:lang w:val="pt-PT"/>
+        </w:rPr>
+        <w:t>int resultado = minhaFuncaoDeCalculo(3,7)</w:t>
+      </w:r>
     </w:p>
     <w:p>
       <w:pPr>
@@ -9576,6 +9880,99 @@
     <w:p>
       <w:pPr>
         <w:rPr>
+          <w:rFonts w:hint="default" w:ascii="Ubuntu" w:hAnsi="Ubuntu" w:cs="Ubuntu"/>
+          <w:b w:val="0"/>
+          <w:bCs w:val="0"/>
+          <w:i w:val="0"/>
+          <w:iCs w:val="0"/>
+          <w:sz w:val="18"/>
+          <w:szCs w:val="21"/>
+          <w:lang w:val="pt-PT"/>
+        </w:rPr>
+      </w:pPr>
+      <w:r>
+        <w:rPr>
+          <w:rFonts w:hint="default" w:ascii="Ubuntu" w:hAnsi="Ubuntu" w:cs="Ubuntu"/>
+          <w:b w:val="0"/>
+          <w:bCs w:val="0"/>
+          <w:i w:val="0"/>
+          <w:iCs w:val="0"/>
+          <w:sz w:val="18"/>
+          <w:szCs w:val="21"/>
+          <w:lang w:val="pt-PT"/>
+        </w:rPr>
+        <w:t xml:space="preserve">É possível realizar chamadas para retorno de funções nativas dos compiladores dentro de código Fusion. É permitido realizar chamada das funções </w:t>
+      </w:r>
+      <w:r>
+        <w:rPr>
+          <w:rFonts w:hint="default" w:ascii="Ubuntu" w:hAnsi="Ubuntu" w:cs="Ubuntu"/>
+          <w:b/>
+          <w:bCs/>
+          <w:i w:val="0"/>
+          <w:iCs w:val="0"/>
+          <w:sz w:val="18"/>
+          <w:szCs w:val="21"/>
+          <w:lang w:val="pt-PT"/>
+        </w:rPr>
+        <w:t>console.log</w:t>
+      </w:r>
+      <w:r>
+        <w:rPr>
+          <w:rFonts w:hint="default" w:ascii="Ubuntu" w:hAnsi="Ubuntu" w:cs="Ubuntu"/>
+          <w:b w:val="0"/>
+          <w:bCs w:val="0"/>
+          <w:i w:val="0"/>
+          <w:iCs w:val="0"/>
+          <w:sz w:val="18"/>
+          <w:szCs w:val="21"/>
+          <w:lang w:val="pt-PT"/>
+        </w:rPr>
+        <w:t xml:space="preserve"> por exemplo em TypeScript e </w:t>
+      </w:r>
+      <w:r>
+        <w:rPr>
+          <w:rFonts w:hint="default" w:ascii="Ubuntu" w:hAnsi="Ubuntu" w:cs="Ubuntu"/>
+          <w:b/>
+          <w:bCs/>
+          <w:i w:val="0"/>
+          <w:iCs w:val="0"/>
+          <w:sz w:val="18"/>
+          <w:szCs w:val="21"/>
+          <w:lang w:val="pt-PT"/>
+        </w:rPr>
+        <w:t>readLine</w:t>
+      </w:r>
+      <w:r>
+        <w:rPr>
+          <w:rFonts w:hint="default" w:ascii="Ubuntu" w:hAnsi="Ubuntu" w:cs="Ubuntu"/>
+          <w:b w:val="0"/>
+          <w:bCs w:val="0"/>
+          <w:i w:val="0"/>
+          <w:iCs w:val="0"/>
+          <w:sz w:val="18"/>
+          <w:szCs w:val="21"/>
+          <w:lang w:val="pt-PT"/>
+        </w:rPr>
+        <w:t xml:space="preserve"> em Swift.</w:t>
+      </w:r>
+    </w:p>
+    <w:p>
+      <w:pPr>
+        <w:rPr>
+          <w:rFonts w:hint="default" w:ascii="Ubuntu" w:hAnsi="Ubuntu" w:cs="Ubuntu"/>
+          <w:b w:val="0"/>
+          <w:bCs w:val="0"/>
+          <w:i w:val="0"/>
+          <w:iCs w:val="0"/>
+          <w:sz w:val="18"/>
+          <w:szCs w:val="21"/>
+          <w:lang w:val="pt-PT"/>
+        </w:rPr>
+      </w:pPr>
+    </w:p>
+    <w:p>
+      <w:pPr>
+        <w:rPr>
           <w:rFonts w:hint="default" w:ascii="FreeMono" w:hAnsi="FreeMono" w:cs="FreeMono"/>
           <w:b w:val="0"/>
           <w:bCs w:val="0"/>
@@ -9721,7 +10118,7 @@
           <w:szCs w:val="32"/>
           <w:lang w:val="pt-PT"/>
         </w:rPr>
-        <w:t>call minhaFuncaoDeCalculo(3,7)</w:t>
+        <w:t>minhaFuncaoDeCalculo(3,7)</w:t>
       </w:r>
     </w:p>
     <w:p>
@@ -9857,7 +10254,7 @@
           <w:szCs w:val="32"/>
           <w:lang w:val="pt-PT"/>
         </w:rPr>
-        <w:t>call WriteFile(arquivo,msg)</w:t>
+        <w:t>WriteFile(arquivo,msg)</w:t>
       </w:r>
     </w:p>
     <w:p>
@@ -9979,7 +10376,7 @@
           <w:szCs w:val="32"/>
           <w:lang w:val="pt-PT"/>
         </w:rPr>
-        <w:t>call AppendFile(arquivo,msg)</w:t>
+        <w:t>AppendFile(arquivo,msg)</w:t>
       </w:r>
     </w:p>
     <w:p>
@@ -10074,7 +10471,7 @@
           <w:szCs w:val="32"/>
           <w:lang w:val="pt-PT"/>
         </w:rPr>
-        <w:t>call ReadFile(arquivo) : String msg</w:t>
+        <w:t>ReadFile(arquivo) : String msg</w:t>
       </w:r>
     </w:p>
     <w:p>
@@ -10156,7 +10553,7 @@
           <w:szCs w:val="32"/>
           <w:lang w:val="pt-PT"/>
         </w:rPr>
-        <w:t>call RandomIntValue(152) : int randomico</w:t>
+        <w:t>RandomIntValue(152) : int randomico</w:t>
       </w:r>
     </w:p>
     <w:p>
@@ -10224,7 +10621,7 @@
           <w:szCs w:val="32"/>
           <w:lang w:val="pt-PT"/>
         </w:rPr>
-        <w:t>call MathAverage(3+7+4,3) : int media</w:t>
+        <w:t>MathAverage(3+7+4,3) : int media</w:t>
       </w:r>
     </w:p>
     <w:p>
@@ -17639,7 +18036,7 @@
           <w:szCs w:val="28"/>
           <w:lang w:val="pt-PT"/>
         </w:rPr>
-        <w:t>Corrente elétrica - Ligando e desligando circuitos</w:t>
+        <w:t>Corrente elétrica - Ligando e desligando circuitos (Macro)</w:t>
       </w:r>
     </w:p>
     <w:p>
@@ -19413,22 +19810,49 @@
           <w:szCs w:val="32"/>
           <w:lang w:val="pt-PT"/>
         </w:rPr>
-        <w:t>call digitalRead(7) : bool x</w:t>
-      </w:r>
-    </w:p>
-    <w:p>
-      <w:pPr>
-        <w:rPr>
-          <w:rFonts w:hint="default" w:ascii="FreeMono" w:hAnsi="FreeMono" w:cs="FreeMono"/>
-          <w:b w:val="0"/>
-          <w:bCs w:val="0"/>
-          <w:i w:val="0"/>
-          <w:iCs w:val="0"/>
-          <w:sz w:val="24"/>
-          <w:szCs w:val="32"/>
-          <w:lang w:val="pt-PT"/>
-        </w:rPr>
-      </w:pPr>
+        <w:t>digitalRead(7) : bool x</w:t>
+      </w:r>
+    </w:p>
+    <w:p>
+      <w:pPr>
+        <w:rPr>
+          <w:rFonts w:hint="default" w:ascii="FreeMono" w:hAnsi="FreeMono" w:cs="FreeMono"/>
+          <w:b w:val="0"/>
+          <w:bCs w:val="0"/>
+          <w:i w:val="0"/>
+          <w:iCs w:val="0"/>
+          <w:sz w:val="24"/>
+          <w:szCs w:val="32"/>
+          <w:lang w:val="pt-PT"/>
+        </w:rPr>
+      </w:pPr>
+    </w:p>
+    <w:p>
+      <w:pPr>
+        <w:rPr>
+          <w:rFonts w:hint="default" w:ascii="Ubuntu" w:hAnsi="Ubuntu" w:cs="Ubuntu"/>
+          <w:b w:val="0"/>
+          <w:bCs w:val="0"/>
+          <w:i w:val="0"/>
+          <w:iCs w:val="0"/>
+          <w:sz w:val="18"/>
+          <w:szCs w:val="21"/>
+          <w:lang w:val="pt-PT"/>
+        </w:rPr>
+      </w:pPr>
+      <w:r>
+        <w:rPr>
+          <w:rFonts w:hint="default" w:ascii="Ubuntu" w:hAnsi="Ubuntu" w:cs="Ubuntu"/>
+          <w:b w:val="0"/>
+          <w:bCs w:val="0"/>
+          <w:i w:val="0"/>
+          <w:iCs w:val="0"/>
+          <w:sz w:val="18"/>
+          <w:szCs w:val="21"/>
+          <w:lang w:val="pt-PT"/>
+        </w:rPr>
+        <w:br w:type="page"/>
+      </w:r>
     </w:p>
     <w:p>
       <w:pPr>
@@ -19564,35 +19988,36 @@
           <w:szCs w:val="28"/>
           <w:lang w:val="pt-PT"/>
         </w:rPr>
-        <w:t>call funcao(param1, param2, param3, ...) : &lt;tipo&gt; &lt;variavelRetorno&gt;</w:t>
-      </w:r>
-    </w:p>
-    <w:p>
-      <w:pPr>
-        <w:rPr>
-          <w:rFonts w:hint="default" w:ascii="FreeMono" w:hAnsi="FreeMono" w:cs="FreeMono"/>
-          <w:b w:val="0"/>
-          <w:bCs w:val="0"/>
-          <w:i w:val="0"/>
-          <w:iCs w:val="0"/>
-          <w:sz w:val="24"/>
-          <w:szCs w:val="32"/>
-          <w:lang w:val="pt-PT"/>
-        </w:rPr>
-      </w:pPr>
-      <w:r>
-        <w:rPr>
-          <w:rFonts w:hint="default" w:ascii="FreeMono" w:hAnsi="FreeMono" w:cs="FreeMono"/>
-          <w:b w:val="0"/>
-          <w:bCs w:val="0"/>
-          <w:i w:val="0"/>
-          <w:iCs w:val="0"/>
-          <w:sz w:val="24"/>
-          <w:szCs w:val="32"/>
-          <w:lang w:val="pt-PT"/>
-        </w:rPr>
-        <w:br w:type="page"/>
-      </w:r>
+        <w:t>funcao(param1, param2, param3, ...) : &lt;tipo&gt; &lt;variavelRetorno&gt;</w:t>
+      </w:r>
+    </w:p>
+    <w:p>
+      <w:pPr>
+        <w:rPr>
+          <w:rFonts w:hint="default" w:ascii="Ubuntu" w:hAnsi="Ubuntu" w:cs="Ubuntu"/>
+          <w:b w:val="0"/>
+          <w:bCs w:val="0"/>
+          <w:i w:val="0"/>
+          <w:iCs w:val="0"/>
+          <w:sz w:val="18"/>
+          <w:szCs w:val="21"/>
+          <w:lang w:val="pt-PT"/>
+        </w:rPr>
+      </w:pPr>
+    </w:p>
+    <w:p>
+      <w:pPr>
+        <w:rPr>
+          <w:rFonts w:hint="default" w:ascii="Ubuntu" w:hAnsi="Ubuntu" w:cs="Ubuntu"/>
+          <w:b w:val="0"/>
+          <w:bCs w:val="0"/>
+          <w:i w:val="0"/>
+          <w:iCs w:val="0"/>
+          <w:sz w:val="18"/>
+          <w:szCs w:val="21"/>
+          <w:lang w:val="pt-PT"/>
+        </w:rPr>
+      </w:pPr>
     </w:p>
     <w:p>
       <w:pPr>
@@ -20168,6 +20593,47 @@
         </w:rPr>
         <w:t>if (a is 7 or b is 4)</w:t>
       </w:r>
+    </w:p>
+    <w:p>
+      <w:pPr>
+        <w:rPr>
+          <w:rFonts w:hint="default" w:ascii="FreeMono" w:hAnsi="FreeMono" w:cs="FreeMono"/>
+          <w:b w:val="0"/>
+          <w:bCs w:val="0"/>
+          <w:i w:val="0"/>
+          <w:iCs w:val="0"/>
+          <w:sz w:val="24"/>
+          <w:szCs w:val="32"/>
+          <w:lang w:val="pt-PT"/>
+        </w:rPr>
+      </w:pPr>
+      <w:r>
+        <w:rPr>
+          <w:rFonts w:hint="default" w:ascii="FreeMono" w:hAnsi="FreeMono" w:cs="FreeMono"/>
+          <w:b w:val="0"/>
+          <w:bCs w:val="0"/>
+          <w:i w:val="0"/>
+          <w:iCs w:val="0"/>
+          <w:sz w:val="24"/>
+          <w:szCs w:val="32"/>
+          <w:lang w:val="pt-PT"/>
+        </w:rPr>
+        <w:tab/>
+      </w:r>
+    </w:p>
+    <w:p>
+      <w:pPr>
+        <w:rPr>
+          <w:rFonts w:hint="default" w:ascii="FreeMono" w:hAnsi="FreeMono" w:cs="FreeMono"/>
+          <w:b w:val="0"/>
+          <w:bCs w:val="0"/>
+          <w:i w:val="0"/>
+          <w:iCs w:val="0"/>
+          <w:sz w:val="24"/>
+          <w:szCs w:val="32"/>
+          <w:lang w:val="pt-PT"/>
+        </w:rPr>
+      </w:pPr>
     </w:p>
     <w:sectPr>
       <w:headerReference r:id="rId3" w:type="default"/>
@@ -20302,7 +20768,7 @@
         <w:szCs w:val="20"/>
         <w:lang w:val="pt-PT"/>
       </w:rPr>
-      <w:t>Gabriel Margarido - Nightly 181 - Novo compilador</w:t>
+      <w:t>Gabriel Margarido - Nightly 182 - Novo compilador</w:t>
     </w:r>
   </w:p>
   <w:p>

</xml_diff>